<commit_message>
Created a main control script
Scripted the main functionality for the project. Mostly added the
functions for now.
</commit_message>
<xml_diff>
--- a/Office_Documentation/Project_Report_E5IoT.docx
+++ b/Office_Documentation/Project_Report_E5IoT.docx
@@ -5,8 +5,14 @@
     <w:p>
       <w:pPr>
         <w:pStyle w:val="Overskrift1"/>
-      </w:pPr>
-      <w:r>
+        <w:rPr>
+          <w:lang w:val="en-US"/>
+        </w:rPr>
+      </w:pPr>
+      <w:r>
+        <w:rPr>
+          <w:lang w:val="en-US"/>
+        </w:rPr>
         <w:t>Introduction</w:t>
       </w:r>
     </w:p>
@@ -32,8 +38,14 @@
     <w:p>
       <w:pPr>
         <w:pStyle w:val="Overskrift1"/>
-      </w:pPr>
-      <w:r>
+        <w:rPr>
+          <w:lang w:val="en-US"/>
+        </w:rPr>
+      </w:pPr>
+      <w:r>
+        <w:rPr>
+          <w:lang w:val="en-US"/>
+        </w:rPr>
         <w:t>Project Description</w:t>
       </w:r>
     </w:p>
@@ -47,7 +59,35 @@
         <w:rPr>
           <w:lang w:val="en-US"/>
         </w:rPr>
-        <w:t>How about waking up in a more elegant manner? With a smile on your lips in the morning? How is this achieved? This project will attempt to create an IoT product that solves the aforementioned issues. The project is done as part of the Internet of Things course at Aarhus University Herning.</w:t>
+        <w:t xml:space="preserve">How about waking up in a more elegant manner? With a smile on your lips in the morning? How is this achieved? This project will attempt to create an IoT product that solves the </w:t>
+      </w:r>
+      <w:proofErr w:type="gramStart"/>
+      <w:r>
+        <w:rPr>
+          <w:lang w:val="en-US"/>
+        </w:rPr>
+        <w:t>aforementioned issues</w:t>
+      </w:r>
+      <w:proofErr w:type="gramEnd"/>
+      <w:r>
+        <w:rPr>
+          <w:lang w:val="en-US"/>
+        </w:rPr>
+        <w:t xml:space="preserve">. The project is done as part of the Internet of Things course at Aarhus University </w:t>
+      </w:r>
+      <w:proofErr w:type="spellStart"/>
+      <w:r>
+        <w:rPr>
+          <w:lang w:val="en-US"/>
+        </w:rPr>
+        <w:t>Herning</w:t>
+      </w:r>
+      <w:proofErr w:type="spellEnd"/>
+      <w:r>
+        <w:rPr>
+          <w:lang w:val="en-US"/>
+        </w:rPr>
+        <w:t>.</w:t>
       </w:r>
     </w:p>
     <w:p>
@@ -203,7 +243,35 @@
         <w:rPr>
           <w:lang w:val="en-US"/>
         </w:rPr>
-        <w:t xml:space="preserve">in EUDP, which is the Procejt tool of choice at Aarhus University Herning </w:t>
+        <w:t xml:space="preserve">in EUDP, which is the </w:t>
+      </w:r>
+      <w:proofErr w:type="spellStart"/>
+      <w:r>
+        <w:rPr>
+          <w:lang w:val="en-US"/>
+        </w:rPr>
+        <w:t>Procejt</w:t>
+      </w:r>
+      <w:proofErr w:type="spellEnd"/>
+      <w:r>
+        <w:rPr>
+          <w:lang w:val="en-US"/>
+        </w:rPr>
+        <w:t xml:space="preserve"> tool of choice at Aarhus University </w:t>
+      </w:r>
+      <w:proofErr w:type="spellStart"/>
+      <w:r>
+        <w:rPr>
+          <w:lang w:val="en-US"/>
+        </w:rPr>
+        <w:t>Herning</w:t>
+      </w:r>
+      <w:proofErr w:type="spellEnd"/>
+      <w:r>
+        <w:rPr>
+          <w:lang w:val="en-US"/>
+        </w:rPr>
+        <w:t xml:space="preserve"> </w:t>
       </w:r>
       <w:sdt>
         <w:sdtPr>
@@ -213,6 +281,7 @@
           <w:id w:val="-1811465997"/>
           <w:citation/>
         </w:sdtPr>
+        <w:sdtEndPr/>
         <w:sdtContent>
           <w:r>
             <w:rPr>
@@ -288,6 +357,7 @@
           <w:id w:val="1127739089"/>
           <w:citation/>
         </w:sdtPr>
+        <w:sdtEndPr/>
         <w:sdtContent>
           <w:r>
             <w:rPr>
@@ -348,12 +418,14 @@
         </w:rPr>
         <w:t xml:space="preserve">EARS </w:t>
       </w:r>
+      <w:proofErr w:type="gramStart"/>
       <w:r>
         <w:rPr>
           <w:lang w:val="en-US"/>
         </w:rPr>
         <w:t>includes</w:t>
       </w:r>
+      <w:proofErr w:type="gramEnd"/>
       <w:r>
         <w:rPr>
           <w:lang w:val="en-US"/>
@@ -381,6 +453,7 @@
           <w:id w:val="-1828115497"/>
           <w:citation/>
         </w:sdtPr>
+        <w:sdtEndPr/>
         <w:sdtContent>
           <w:r>
             <w:rPr>
@@ -478,7 +551,21 @@
         <w:rPr>
           <w:lang w:val="en-US"/>
         </w:rPr>
-        <w:t xml:space="preserve"> be capable of telling time accurately, and with minimal drift.</w:t>
+        <w:t xml:space="preserve"> </w:t>
+      </w:r>
+      <w:proofErr w:type="gramStart"/>
+      <w:r>
+        <w:rPr>
+          <w:lang w:val="en-US"/>
+        </w:rPr>
+        <w:t>be capable of telling</w:t>
+      </w:r>
+      <w:proofErr w:type="gramEnd"/>
+      <w:r>
+        <w:rPr>
+          <w:lang w:val="en-US"/>
+        </w:rPr>
+        <w:t xml:space="preserve"> time accurately, and with minimal drift.</w:t>
       </w:r>
     </w:p>
     <w:p>
@@ -512,11 +599,19 @@
         </w:rPr>
         <w:t xml:space="preserve"> </w:t>
       </w:r>
-      <w:r>
-        <w:rPr>
-          <w:lang w:val="en-US"/>
-        </w:rPr>
-        <w:t>be capable of connecting to the internet.</w:t>
+      <w:proofErr w:type="gramStart"/>
+      <w:r>
+        <w:rPr>
+          <w:lang w:val="en-US"/>
+        </w:rPr>
+        <w:t>be capable of connecting</w:t>
+      </w:r>
+      <w:proofErr w:type="gramEnd"/>
+      <w:r>
+        <w:rPr>
+          <w:lang w:val="en-US"/>
+        </w:rPr>
+        <w:t xml:space="preserve"> to the internet.</w:t>
       </w:r>
     </w:p>
     <w:p>
@@ -1224,6 +1319,7 @@
                               </w:rPr>
                               <w:br/>
                             </w:r>
+                            <w:proofErr w:type="gramStart"/>
                             <w:r>
                               <w:rPr>
                                 <w:rFonts w:ascii="HelveticaNeue" w:eastAsia="Times New Roman" w:hAnsi="HelveticaNeue" w:cs="Times New Roman"/>
@@ -1232,7 +1328,18 @@
                                 <w:szCs w:val="18"/>
                                 <w:lang w:val="en-US"/>
                               </w:rPr>
-                              <w:t>1  The device must be able to connect to the internet</w:t>
+                              <w:t>1  The</w:t>
+                            </w:r>
+                            <w:proofErr w:type="gramEnd"/>
+                            <w:r>
+                              <w:rPr>
+                                <w:rFonts w:ascii="HelveticaNeue" w:eastAsia="Times New Roman" w:hAnsi="HelveticaNeue" w:cs="Times New Roman"/>
+                                <w:color w:val="000000"/>
+                                <w:sz w:val="18"/>
+                                <w:szCs w:val="18"/>
+                                <w:lang w:val="en-US"/>
+                              </w:rPr>
+                              <w:t xml:space="preserve"> device must be able to connect to the internet</w:t>
                             </w:r>
                           </w:p>
                           <w:p>
@@ -1299,7 +1406,29 @@
                                 <w:szCs w:val="18"/>
                                 <w:lang w:val="en-US"/>
                               </w:rPr>
-                              <w:t>1.2.The device should preferably be able to connect  to AU’s “AU Gadget network” </w:t>
+                              <w:t>1.</w:t>
+                            </w:r>
+                            <w:proofErr w:type="gramStart"/>
+                            <w:r>
+                              <w:rPr>
+                                <w:rFonts w:ascii="HelveticaNeue" w:eastAsia="Times New Roman" w:hAnsi="HelveticaNeue" w:cs="Times New Roman"/>
+                                <w:color w:val="000000"/>
+                                <w:sz w:val="18"/>
+                                <w:szCs w:val="18"/>
+                                <w:lang w:val="en-US"/>
+                              </w:rPr>
+                              <w:t>2.The</w:t>
+                            </w:r>
+                            <w:proofErr w:type="gramEnd"/>
+                            <w:r>
+                              <w:rPr>
+                                <w:rFonts w:ascii="HelveticaNeue" w:eastAsia="Times New Roman" w:hAnsi="HelveticaNeue" w:cs="Times New Roman"/>
+                                <w:color w:val="000000"/>
+                                <w:sz w:val="18"/>
+                                <w:szCs w:val="18"/>
+                                <w:lang w:val="en-US"/>
+                              </w:rPr>
+                              <w:t xml:space="preserve"> device should preferably be able to connect  to AU’s “AU Gadget network” </w:t>
                             </w:r>
                           </w:p>
                           <w:p>
@@ -1416,7 +1545,29 @@
                                 <w:szCs w:val="18"/>
                                 <w:lang w:val="en-US"/>
                               </w:rPr>
-                              <w:t>4 Your device must be capable of using data from a web service, to augment “what it does”, this could be weathe</w:t>
+                              <w:t xml:space="preserve">4 Your device must </w:t>
+                            </w:r>
+                            <w:proofErr w:type="gramStart"/>
+                            <w:r>
+                              <w:rPr>
+                                <w:rFonts w:ascii="HelveticaNeue" w:eastAsia="Times New Roman" w:hAnsi="HelveticaNeue" w:cs="Times New Roman"/>
+                                <w:color w:val="000000"/>
+                                <w:sz w:val="18"/>
+                                <w:szCs w:val="18"/>
+                                <w:lang w:val="en-US"/>
+                              </w:rPr>
+                              <w:t>be capable of using</w:t>
+                            </w:r>
+                            <w:proofErr w:type="gramEnd"/>
+                            <w:r>
+                              <w:rPr>
+                                <w:rFonts w:ascii="HelveticaNeue" w:eastAsia="Times New Roman" w:hAnsi="HelveticaNeue" w:cs="Times New Roman"/>
+                                <w:color w:val="000000"/>
+                                <w:sz w:val="18"/>
+                                <w:szCs w:val="18"/>
+                                <w:lang w:val="en-US"/>
+                              </w:rPr>
+                              <w:t xml:space="preserve"> data from a web service, to augment “what it does”, this could be weathe</w:t>
                             </w:r>
                             <w:r>
                               <w:rPr>
@@ -1436,7 +1587,29 @@
                                 <w:szCs w:val="18"/>
                                 <w:lang w:val="en-US"/>
                               </w:rPr>
-                              <w:t>data, traffic data, stock prices, twitter feeds, emails, rss-feeds or something different.</w:t>
+                              <w:t xml:space="preserve">data, traffic data, stock prices, twitter feeds, emails, </w:t>
+                            </w:r>
+                            <w:proofErr w:type="spellStart"/>
+                            <w:r>
+                              <w:rPr>
+                                <w:rFonts w:ascii="HelveticaNeue" w:eastAsia="Times New Roman" w:hAnsi="HelveticaNeue" w:cs="Times New Roman"/>
+                                <w:color w:val="000000"/>
+                                <w:sz w:val="18"/>
+                                <w:szCs w:val="18"/>
+                                <w:lang w:val="en-US"/>
+                              </w:rPr>
+                              <w:t>rss</w:t>
+                            </w:r>
+                            <w:proofErr w:type="spellEnd"/>
+                            <w:r>
+                              <w:rPr>
+                                <w:rFonts w:ascii="HelveticaNeue" w:eastAsia="Times New Roman" w:hAnsi="HelveticaNeue" w:cs="Times New Roman"/>
+                                <w:color w:val="000000"/>
+                                <w:sz w:val="18"/>
+                                <w:szCs w:val="18"/>
+                                <w:lang w:val="en-US"/>
+                              </w:rPr>
+                              <w:t>-feeds or something different.</w:t>
                             </w:r>
                           </w:p>
                           <w:p>
@@ -1506,6 +1679,7 @@
                               </w:rPr>
                               <w:t>5.1 You must create a public </w:t>
                             </w:r>
+                            <w:proofErr w:type="spellStart"/>
                             <w:r>
                               <w:rPr>
                                 <w:rFonts w:ascii="HelveticaNeue" w:eastAsia="Times New Roman" w:hAnsi="HelveticaNeue" w:cs="Times New Roman"/>
@@ -1518,6 +1692,7 @@
                               </w:rPr>
                               <w:t>github</w:t>
                             </w:r>
+                            <w:proofErr w:type="spellEnd"/>
                             <w:r>
                               <w:rPr>
                                 <w:rFonts w:ascii="HelveticaNeue" w:eastAsia="Times New Roman" w:hAnsi="HelveticaNeue" w:cs="Times New Roman"/>
@@ -1550,7 +1725,29 @@
                                 <w:szCs w:val="18"/>
                                 <w:lang w:val="en-US"/>
                               </w:rPr>
-                              <w:t>5.2 Hardware documentation, schematics, datasheets and pcb layouts are to be uploaded in pdf format</w:t>
+                              <w:t xml:space="preserve">5.2 Hardware documentation, schematics, datasheets and </w:t>
+                            </w:r>
+                            <w:proofErr w:type="spellStart"/>
+                            <w:r>
+                              <w:rPr>
+                                <w:rFonts w:ascii="HelveticaNeue" w:eastAsia="Times New Roman" w:hAnsi="HelveticaNeue" w:cs="Times New Roman"/>
+                                <w:color w:val="000000"/>
+                                <w:sz w:val="18"/>
+                                <w:szCs w:val="18"/>
+                                <w:lang w:val="en-US"/>
+                              </w:rPr>
+                              <w:t>pcb</w:t>
+                            </w:r>
+                            <w:proofErr w:type="spellEnd"/>
+                            <w:r>
+                              <w:rPr>
+                                <w:rFonts w:ascii="HelveticaNeue" w:eastAsia="Times New Roman" w:hAnsi="HelveticaNeue" w:cs="Times New Roman"/>
+                                <w:color w:val="000000"/>
+                                <w:sz w:val="18"/>
+                                <w:szCs w:val="18"/>
+                                <w:lang w:val="en-US"/>
+                              </w:rPr>
+                              <w:t xml:space="preserve"> layouts are to be uploaded in pdf format</w:t>
                             </w:r>
                           </w:p>
                           <w:p>
@@ -1607,8 +1804,22 @@
                                 <w:szCs w:val="18"/>
                                 <w:lang w:val="en-US"/>
                               </w:rPr>
-                              <w:t>.C, CPP, .h, .py</w:t>
+                              <w:t>.C, CPP, .h, .</w:t>
                             </w:r>
+                            <w:proofErr w:type="spellStart"/>
+                            <w:r>
+                              <w:rPr>
+                                <w:rFonts w:ascii="HelveticaNeue" w:eastAsia="Times New Roman" w:hAnsi="HelveticaNeue" w:cs="Times New Roman"/>
+                                <w:b/>
+                                <w:bCs/>
+                                <w:color w:val="000000"/>
+                                <w:sz w:val="18"/>
+                                <w:szCs w:val="18"/>
+                                <w:lang w:val="en-US"/>
+                              </w:rPr>
+                              <w:t>py</w:t>
+                            </w:r>
+                            <w:proofErr w:type="spellEnd"/>
                             <w:r>
                               <w:rPr>
                                 <w:rFonts w:ascii="HelveticaNeue" w:eastAsia="Times New Roman" w:hAnsi="HelveticaNeue" w:cs="Times New Roman"/>
@@ -1734,7 +1945,29 @@
                                 <w:szCs w:val="18"/>
                                 <w:lang w:val="en-US"/>
                               </w:rPr>
-                              <w:t>1.1. The platform shall have Wifi connectivity</w:t>
+                              <w:t xml:space="preserve">1.1. The platform shall have </w:t>
+                            </w:r>
+                            <w:proofErr w:type="spellStart"/>
+                            <w:r>
+                              <w:rPr>
+                                <w:rFonts w:ascii="HelveticaNeue" w:eastAsia="Times New Roman" w:hAnsi="HelveticaNeue" w:cs="Times New Roman"/>
+                                <w:color w:val="000000"/>
+                                <w:sz w:val="18"/>
+                                <w:szCs w:val="18"/>
+                                <w:lang w:val="en-US"/>
+                              </w:rPr>
+                              <w:t>Wifi</w:t>
+                            </w:r>
+                            <w:proofErr w:type="spellEnd"/>
+                            <w:r>
+                              <w:rPr>
+                                <w:rFonts w:ascii="HelveticaNeue" w:eastAsia="Times New Roman" w:hAnsi="HelveticaNeue" w:cs="Times New Roman"/>
+                                <w:color w:val="000000"/>
+                                <w:sz w:val="18"/>
+                                <w:szCs w:val="18"/>
+                                <w:lang w:val="en-US"/>
+                              </w:rPr>
+                              <w:t xml:space="preserve"> connectivity</w:t>
                             </w:r>
                           </w:p>
                           <w:p>
@@ -1836,6 +2069,7 @@
                         </w:rPr>
                         <w:br/>
                       </w:r>
+                      <w:proofErr w:type="gramStart"/>
                       <w:r>
                         <w:rPr>
                           <w:rFonts w:ascii="HelveticaNeue" w:eastAsia="Times New Roman" w:hAnsi="HelveticaNeue" w:cs="Times New Roman"/>
@@ -1844,7 +2078,18 @@
                           <w:szCs w:val="18"/>
                           <w:lang w:val="en-US"/>
                         </w:rPr>
-                        <w:t>1  The device must be able to connect to the internet</w:t>
+                        <w:t>1  The</w:t>
+                      </w:r>
+                      <w:proofErr w:type="gramEnd"/>
+                      <w:r>
+                        <w:rPr>
+                          <w:rFonts w:ascii="HelveticaNeue" w:eastAsia="Times New Roman" w:hAnsi="HelveticaNeue" w:cs="Times New Roman"/>
+                          <w:color w:val="000000"/>
+                          <w:sz w:val="18"/>
+                          <w:szCs w:val="18"/>
+                          <w:lang w:val="en-US"/>
+                        </w:rPr>
+                        <w:t xml:space="preserve"> device must be able to connect to the internet</w:t>
                       </w:r>
                     </w:p>
                     <w:p>
@@ -1911,7 +2156,29 @@
                           <w:szCs w:val="18"/>
                           <w:lang w:val="en-US"/>
                         </w:rPr>
-                        <w:t>1.2.The device should preferably be able to connect  to AU’s “AU Gadget network” </w:t>
+                        <w:t>1.</w:t>
+                      </w:r>
+                      <w:proofErr w:type="gramStart"/>
+                      <w:r>
+                        <w:rPr>
+                          <w:rFonts w:ascii="HelveticaNeue" w:eastAsia="Times New Roman" w:hAnsi="HelveticaNeue" w:cs="Times New Roman"/>
+                          <w:color w:val="000000"/>
+                          <w:sz w:val="18"/>
+                          <w:szCs w:val="18"/>
+                          <w:lang w:val="en-US"/>
+                        </w:rPr>
+                        <w:t>2.The</w:t>
+                      </w:r>
+                      <w:proofErr w:type="gramEnd"/>
+                      <w:r>
+                        <w:rPr>
+                          <w:rFonts w:ascii="HelveticaNeue" w:eastAsia="Times New Roman" w:hAnsi="HelveticaNeue" w:cs="Times New Roman"/>
+                          <w:color w:val="000000"/>
+                          <w:sz w:val="18"/>
+                          <w:szCs w:val="18"/>
+                          <w:lang w:val="en-US"/>
+                        </w:rPr>
+                        <w:t xml:space="preserve"> device should preferably be able to connect  to AU’s “AU Gadget network” </w:t>
                       </w:r>
                     </w:p>
                     <w:p>
@@ -2028,7 +2295,29 @@
                           <w:szCs w:val="18"/>
                           <w:lang w:val="en-US"/>
                         </w:rPr>
-                        <w:t>4 Your device must be capable of using data from a web service, to augment “what it does”, this could be weathe</w:t>
+                        <w:t xml:space="preserve">4 Your device must </w:t>
+                      </w:r>
+                      <w:proofErr w:type="gramStart"/>
+                      <w:r>
+                        <w:rPr>
+                          <w:rFonts w:ascii="HelveticaNeue" w:eastAsia="Times New Roman" w:hAnsi="HelveticaNeue" w:cs="Times New Roman"/>
+                          <w:color w:val="000000"/>
+                          <w:sz w:val="18"/>
+                          <w:szCs w:val="18"/>
+                          <w:lang w:val="en-US"/>
+                        </w:rPr>
+                        <w:t>be capable of using</w:t>
+                      </w:r>
+                      <w:proofErr w:type="gramEnd"/>
+                      <w:r>
+                        <w:rPr>
+                          <w:rFonts w:ascii="HelveticaNeue" w:eastAsia="Times New Roman" w:hAnsi="HelveticaNeue" w:cs="Times New Roman"/>
+                          <w:color w:val="000000"/>
+                          <w:sz w:val="18"/>
+                          <w:szCs w:val="18"/>
+                          <w:lang w:val="en-US"/>
+                        </w:rPr>
+                        <w:t xml:space="preserve"> data from a web service, to augment “what it does”, this could be weathe</w:t>
                       </w:r>
                       <w:r>
                         <w:rPr>
@@ -2048,7 +2337,29 @@
                           <w:szCs w:val="18"/>
                           <w:lang w:val="en-US"/>
                         </w:rPr>
-                        <w:t>data, traffic data, stock prices, twitter feeds, emails, rss-feeds or something different.</w:t>
+                        <w:t xml:space="preserve">data, traffic data, stock prices, twitter feeds, emails, </w:t>
+                      </w:r>
+                      <w:proofErr w:type="spellStart"/>
+                      <w:r>
+                        <w:rPr>
+                          <w:rFonts w:ascii="HelveticaNeue" w:eastAsia="Times New Roman" w:hAnsi="HelveticaNeue" w:cs="Times New Roman"/>
+                          <w:color w:val="000000"/>
+                          <w:sz w:val="18"/>
+                          <w:szCs w:val="18"/>
+                          <w:lang w:val="en-US"/>
+                        </w:rPr>
+                        <w:t>rss</w:t>
+                      </w:r>
+                      <w:proofErr w:type="spellEnd"/>
+                      <w:r>
+                        <w:rPr>
+                          <w:rFonts w:ascii="HelveticaNeue" w:eastAsia="Times New Roman" w:hAnsi="HelveticaNeue" w:cs="Times New Roman"/>
+                          <w:color w:val="000000"/>
+                          <w:sz w:val="18"/>
+                          <w:szCs w:val="18"/>
+                          <w:lang w:val="en-US"/>
+                        </w:rPr>
+                        <w:t>-feeds or something different.</w:t>
                       </w:r>
                     </w:p>
                     <w:p>
@@ -2118,6 +2429,7 @@
                         </w:rPr>
                         <w:t>5.1 You must create a public </w:t>
                       </w:r>
+                      <w:proofErr w:type="spellStart"/>
                       <w:r>
                         <w:rPr>
                           <w:rFonts w:ascii="HelveticaNeue" w:eastAsia="Times New Roman" w:hAnsi="HelveticaNeue" w:cs="Times New Roman"/>
@@ -2130,6 +2442,7 @@
                         </w:rPr>
                         <w:t>github</w:t>
                       </w:r>
+                      <w:proofErr w:type="spellEnd"/>
                       <w:r>
                         <w:rPr>
                           <w:rFonts w:ascii="HelveticaNeue" w:eastAsia="Times New Roman" w:hAnsi="HelveticaNeue" w:cs="Times New Roman"/>
@@ -2162,7 +2475,29 @@
                           <w:szCs w:val="18"/>
                           <w:lang w:val="en-US"/>
                         </w:rPr>
-                        <w:t>5.2 Hardware documentation, schematics, datasheets and pcb layouts are to be uploaded in pdf format</w:t>
+                        <w:t xml:space="preserve">5.2 Hardware documentation, schematics, datasheets and </w:t>
+                      </w:r>
+                      <w:proofErr w:type="spellStart"/>
+                      <w:r>
+                        <w:rPr>
+                          <w:rFonts w:ascii="HelveticaNeue" w:eastAsia="Times New Roman" w:hAnsi="HelveticaNeue" w:cs="Times New Roman"/>
+                          <w:color w:val="000000"/>
+                          <w:sz w:val="18"/>
+                          <w:szCs w:val="18"/>
+                          <w:lang w:val="en-US"/>
+                        </w:rPr>
+                        <w:t>pcb</w:t>
+                      </w:r>
+                      <w:proofErr w:type="spellEnd"/>
+                      <w:r>
+                        <w:rPr>
+                          <w:rFonts w:ascii="HelveticaNeue" w:eastAsia="Times New Roman" w:hAnsi="HelveticaNeue" w:cs="Times New Roman"/>
+                          <w:color w:val="000000"/>
+                          <w:sz w:val="18"/>
+                          <w:szCs w:val="18"/>
+                          <w:lang w:val="en-US"/>
+                        </w:rPr>
+                        <w:t xml:space="preserve"> layouts are to be uploaded in pdf format</w:t>
                       </w:r>
                     </w:p>
                     <w:p>
@@ -2219,8 +2554,22 @@
                           <w:szCs w:val="18"/>
                           <w:lang w:val="en-US"/>
                         </w:rPr>
-                        <w:t>.C, CPP, .h, .py</w:t>
+                        <w:t>.C, CPP, .h, .</w:t>
                       </w:r>
+                      <w:proofErr w:type="spellStart"/>
+                      <w:r>
+                        <w:rPr>
+                          <w:rFonts w:ascii="HelveticaNeue" w:eastAsia="Times New Roman" w:hAnsi="HelveticaNeue" w:cs="Times New Roman"/>
+                          <w:b/>
+                          <w:bCs/>
+                          <w:color w:val="000000"/>
+                          <w:sz w:val="18"/>
+                          <w:szCs w:val="18"/>
+                          <w:lang w:val="en-US"/>
+                        </w:rPr>
+                        <w:t>py</w:t>
+                      </w:r>
+                      <w:proofErr w:type="spellEnd"/>
                       <w:r>
                         <w:rPr>
                           <w:rFonts w:ascii="HelveticaNeue" w:eastAsia="Times New Roman" w:hAnsi="HelveticaNeue" w:cs="Times New Roman"/>
@@ -2346,7 +2695,29 @@
                           <w:szCs w:val="18"/>
                           <w:lang w:val="en-US"/>
                         </w:rPr>
-                        <w:t>1.1. The platform shall have Wifi connectivity</w:t>
+                        <w:t xml:space="preserve">1.1. The platform shall have </w:t>
+                      </w:r>
+                      <w:proofErr w:type="spellStart"/>
+                      <w:r>
+                        <w:rPr>
+                          <w:rFonts w:ascii="HelveticaNeue" w:eastAsia="Times New Roman" w:hAnsi="HelveticaNeue" w:cs="Times New Roman"/>
+                          <w:color w:val="000000"/>
+                          <w:sz w:val="18"/>
+                          <w:szCs w:val="18"/>
+                          <w:lang w:val="en-US"/>
+                        </w:rPr>
+                        <w:t>Wifi</w:t>
+                      </w:r>
+                      <w:proofErr w:type="spellEnd"/>
+                      <w:r>
+                        <w:rPr>
+                          <w:rFonts w:ascii="HelveticaNeue" w:eastAsia="Times New Roman" w:hAnsi="HelveticaNeue" w:cs="Times New Roman"/>
+                          <w:color w:val="000000"/>
+                          <w:sz w:val="18"/>
+                          <w:szCs w:val="18"/>
+                          <w:lang w:val="en-US"/>
+                        </w:rPr>
+                        <w:t xml:space="preserve"> connectivity</w:t>
                       </w:r>
                     </w:p>
                     <w:p>
@@ -2443,20 +2814,48 @@
         <w:rPr>
           <w:lang w:val="en-US"/>
         </w:rPr>
-        <w:t xml:space="preserve"> - Project requirements from Aarhus University Herning.</w:t>
-      </w:r>
-    </w:p>
-    <w:p>
-      <w:pPr>
-        <w:rPr>
-          <w:lang w:val="en-US"/>
-        </w:rPr>
-      </w:pPr>
-      <w:r>
-        <w:rPr>
-          <w:lang w:val="en-US"/>
-        </w:rPr>
-        <w:t xml:space="preserve">The project specific requirements, as well as the broader course-defined project requirements will both be considered and implemented. Seeing as the course-defined requirements naturally arise from the projects requirements anyhow, the implementation of one will likely </w:t>
+        <w:t xml:space="preserve"> - Project requirements from Aarhus University </w:t>
+      </w:r>
+      <w:proofErr w:type="spellStart"/>
+      <w:r>
+        <w:rPr>
+          <w:lang w:val="en-US"/>
+        </w:rPr>
+        <w:t>Herning</w:t>
+      </w:r>
+      <w:proofErr w:type="spellEnd"/>
+      <w:r>
+        <w:rPr>
+          <w:lang w:val="en-US"/>
+        </w:rPr>
+        <w:t>.</w:t>
+      </w:r>
+    </w:p>
+    <w:p>
+      <w:pPr>
+        <w:rPr>
+          <w:lang w:val="en-US"/>
+        </w:rPr>
+      </w:pPr>
+      <w:r>
+        <w:rPr>
+          <w:lang w:val="en-US"/>
+        </w:rPr>
+        <w:t xml:space="preserve">The project specific requirements, as well as the broader course-defined project requirements will both be considered and implemented. </w:t>
+      </w:r>
+      <w:proofErr w:type="gramStart"/>
+      <w:r>
+        <w:rPr>
+          <w:lang w:val="en-US"/>
+        </w:rPr>
+        <w:t>Seeing as</w:t>
+      </w:r>
+      <w:proofErr w:type="gramEnd"/>
+      <w:r>
+        <w:rPr>
+          <w:lang w:val="en-US"/>
+        </w:rPr>
+        <w:t xml:space="preserve"> the course-defined requirements naturally arise from the projects requirements anyhow, the implementation of one will likely </w:t>
       </w:r>
       <w:r>
         <w:rPr>
@@ -2883,19 +3282,708 @@
           <w:lang w:val="en-US"/>
         </w:rPr>
       </w:pPr>
+      <w:r>
+        <w:rPr>
+          <w:lang w:val="en-US"/>
+        </w:rPr>
+        <w:t>Among all these separate blocks, a lot of options are available to fulfill their individual requirements. For example, the central logic could be done in several ways depending on the platform:</w:t>
+      </w:r>
+    </w:p>
+    <w:p>
+      <w:pPr>
+        <w:pStyle w:val="Listeafsnit"/>
+        <w:numPr>
+          <w:ilvl w:val="0"/>
+          <w:numId w:val="1"/>
+        </w:numPr>
+        <w:rPr>
+          <w:lang w:val="en-US"/>
+        </w:rPr>
+      </w:pPr>
+      <w:r>
+        <w:rPr>
+          <w:lang w:val="en-US"/>
+        </w:rPr>
+        <w:t xml:space="preserve">The logic could be written in C, and be a process running in a loop. Checking on </w:t>
+      </w:r>
+      <w:proofErr w:type="spellStart"/>
+      <w:r>
+        <w:rPr>
+          <w:lang w:val="en-US"/>
+        </w:rPr>
+        <w:t>webhooks</w:t>
+      </w:r>
+      <w:proofErr w:type="spellEnd"/>
+      <w:r>
+        <w:rPr>
+          <w:lang w:val="en-US"/>
+        </w:rPr>
+        <w:t xml:space="preserve"> online</w:t>
+      </w:r>
+    </w:p>
+    <w:p>
+      <w:pPr>
+        <w:pStyle w:val="Listeafsnit"/>
+        <w:numPr>
+          <w:ilvl w:val="1"/>
+          <w:numId w:val="1"/>
+        </w:numPr>
+        <w:rPr>
+          <w:lang w:val="en-US"/>
+        </w:rPr>
+      </w:pPr>
+      <w:r>
+        <w:rPr>
+          <w:lang w:val="en-US"/>
+        </w:rPr>
+        <w:t xml:space="preserve">This is a difficult approach, as C is a relatively </w:t>
+      </w:r>
+      <w:proofErr w:type="gramStart"/>
+      <w:r>
+        <w:rPr>
+          <w:lang w:val="en-US"/>
+        </w:rPr>
+        <w:t>low level</w:t>
+      </w:r>
+      <w:proofErr w:type="gramEnd"/>
+      <w:r>
+        <w:rPr>
+          <w:lang w:val="en-US"/>
+        </w:rPr>
+        <w:t xml:space="preserve"> language for this task.</w:t>
+      </w:r>
+    </w:p>
+    <w:p>
+      <w:pPr>
+        <w:pStyle w:val="Listeafsnit"/>
+        <w:numPr>
+          <w:ilvl w:val="0"/>
+          <w:numId w:val="1"/>
+        </w:numPr>
+        <w:rPr>
+          <w:lang w:val="en-US"/>
+        </w:rPr>
+      </w:pPr>
+      <w:r>
+        <w:rPr>
+          <w:lang w:val="en-US"/>
+        </w:rPr>
+        <w:t>The logic could be run in a scripting language:</w:t>
+      </w:r>
+    </w:p>
+    <w:p>
+      <w:pPr>
+        <w:pStyle w:val="Listeafsnit"/>
+        <w:numPr>
+          <w:ilvl w:val="1"/>
+          <w:numId w:val="1"/>
+        </w:numPr>
+        <w:rPr>
+          <w:lang w:val="en-US"/>
+        </w:rPr>
+      </w:pPr>
+      <w:r>
+        <w:rPr>
+          <w:lang w:val="en-US"/>
+        </w:rPr>
+        <w:t>Bash scripts can handle logic, and is higher level than C.</w:t>
+      </w:r>
+    </w:p>
+    <w:p>
+      <w:pPr>
+        <w:pStyle w:val="Listeafsnit"/>
+        <w:numPr>
+          <w:ilvl w:val="1"/>
+          <w:numId w:val="1"/>
+        </w:numPr>
+        <w:rPr>
+          <w:lang w:val="en-US"/>
+        </w:rPr>
+      </w:pPr>
+      <w:r>
+        <w:rPr>
+          <w:lang w:val="en-US"/>
+        </w:rPr>
+        <w:t>Python Scripts run at a very high level, and have many external modules for several functions.</w:t>
+      </w:r>
+    </w:p>
+    <w:p>
+      <w:pPr>
+        <w:pStyle w:val="Listeafsnit"/>
+        <w:numPr>
+          <w:ilvl w:val="1"/>
+          <w:numId w:val="1"/>
+        </w:numPr>
+        <w:rPr>
+          <w:lang w:val="en-US"/>
+        </w:rPr>
+      </w:pPr>
+      <w:r>
+        <w:rPr>
+          <w:lang w:val="en-US"/>
+        </w:rPr>
+        <w:t xml:space="preserve">Node.js can run </w:t>
+      </w:r>
+      <w:proofErr w:type="spellStart"/>
+      <w:r>
+        <w:rPr>
+          <w:lang w:val="en-US"/>
+        </w:rPr>
+        <w:t>javascript</w:t>
+      </w:r>
+      <w:proofErr w:type="spellEnd"/>
+      <w:r>
+        <w:rPr>
+          <w:lang w:val="en-US"/>
+        </w:rPr>
+        <w:t xml:space="preserve"> on an embedded device.</w:t>
+      </w:r>
+    </w:p>
+    <w:p>
+      <w:pPr>
+        <w:pStyle w:val="Overskrift2"/>
+        <w:rPr>
+          <w:lang w:val="en-US"/>
+        </w:rPr>
+      </w:pPr>
+      <w:r>
+        <w:rPr>
+          <w:lang w:val="en-US"/>
+        </w:rPr>
+        <w:t>Hardware</w:t>
+      </w:r>
+    </w:p>
+    <w:p>
+      <w:pPr>
+        <w:rPr>
+          <w:lang w:val="en-US"/>
+        </w:rPr>
+      </w:pPr>
+      <w:r>
+        <w:rPr>
+          <w:lang w:val="en-US"/>
+        </w:rPr>
+        <w:t xml:space="preserve">One thing however, is abundantly clear. Since the device needs to access both </w:t>
+      </w:r>
+      <w:proofErr w:type="spellStart"/>
+      <w:r>
+        <w:rPr>
+          <w:lang w:val="en-US"/>
+        </w:rPr>
+        <w:t>WiFi</w:t>
+      </w:r>
+      <w:proofErr w:type="spellEnd"/>
+      <w:r>
+        <w:rPr>
+          <w:lang w:val="en-US"/>
+        </w:rPr>
+        <w:t xml:space="preserve">, web API’s and play music, it </w:t>
+      </w:r>
+      <w:r>
+        <w:rPr>
+          <w:lang w:val="en-US"/>
+        </w:rPr>
+        <w:t xml:space="preserve">would make the most sense to have an operating system on it. There are only a few </w:t>
+      </w:r>
+      <w:proofErr w:type="spellStart"/>
+      <w:r>
+        <w:rPr>
+          <w:lang w:val="en-US"/>
+        </w:rPr>
+        <w:t>platfoms</w:t>
+      </w:r>
+      <w:proofErr w:type="spellEnd"/>
+      <w:r>
+        <w:rPr>
+          <w:lang w:val="en-US"/>
+        </w:rPr>
+        <w:t xml:space="preserve"> available for this purpose, among others are:</w:t>
+      </w:r>
+    </w:p>
+    <w:p>
+      <w:pPr>
+        <w:pStyle w:val="Listeafsnit"/>
+        <w:numPr>
+          <w:ilvl w:val="0"/>
+          <w:numId w:val="1"/>
+        </w:numPr>
+        <w:rPr>
+          <w:lang w:val="en-US"/>
+        </w:rPr>
+      </w:pPr>
+      <w:proofErr w:type="spellStart"/>
+      <w:r>
+        <w:rPr>
+          <w:lang w:val="en-US"/>
+        </w:rPr>
+        <w:t>BeagleBone</w:t>
+      </w:r>
+      <w:proofErr w:type="spellEnd"/>
+      <w:r>
+        <w:rPr>
+          <w:lang w:val="en-US"/>
+        </w:rPr>
+        <w:t xml:space="preserve"> Black</w:t>
+      </w:r>
+    </w:p>
+    <w:p>
+      <w:pPr>
+        <w:pStyle w:val="Listeafsnit"/>
+        <w:numPr>
+          <w:ilvl w:val="1"/>
+          <w:numId w:val="1"/>
+        </w:numPr>
+        <w:rPr>
+          <w:lang w:val="en-US"/>
+        </w:rPr>
+      </w:pPr>
+      <w:r>
+        <w:rPr>
+          <w:lang w:val="en-US"/>
+        </w:rPr>
+        <w:t xml:space="preserve">Embedded Linux device, with </w:t>
+      </w:r>
+      <w:proofErr w:type="spellStart"/>
+      <w:r>
+        <w:rPr>
+          <w:lang w:val="en-US"/>
+        </w:rPr>
+        <w:t>WiFi</w:t>
+      </w:r>
+      <w:proofErr w:type="spellEnd"/>
+      <w:r>
+        <w:rPr>
+          <w:lang w:val="en-US"/>
+        </w:rPr>
+        <w:t xml:space="preserve">, TCP/IP-stack, </w:t>
+      </w:r>
+      <w:proofErr w:type="gramStart"/>
+      <w:r>
+        <w:rPr>
+          <w:lang w:val="en-US"/>
+        </w:rPr>
+        <w:t>scripting</w:t>
+      </w:r>
+      <w:proofErr w:type="gramEnd"/>
+      <w:r>
+        <w:rPr>
+          <w:lang w:val="en-US"/>
+        </w:rPr>
+        <w:t xml:space="preserve"> and file system.</w:t>
+      </w:r>
+    </w:p>
+    <w:p>
+      <w:pPr>
+        <w:pStyle w:val="Listeafsnit"/>
+        <w:numPr>
+          <w:ilvl w:val="1"/>
+          <w:numId w:val="1"/>
+        </w:numPr>
+        <w:rPr>
+          <w:lang w:val="en-US"/>
+        </w:rPr>
+      </w:pPr>
+      <w:r>
+        <w:rPr>
+          <w:lang w:val="en-US"/>
+        </w:rPr>
+        <w:t>No directly accessible Audio, difficult to set up for this purpose.</w:t>
+      </w:r>
+    </w:p>
+    <w:p>
+      <w:pPr>
+        <w:pStyle w:val="Listeafsnit"/>
+        <w:numPr>
+          <w:ilvl w:val="0"/>
+          <w:numId w:val="1"/>
+        </w:numPr>
+        <w:rPr>
+          <w:lang w:val="en-US"/>
+        </w:rPr>
+      </w:pPr>
+      <w:r>
+        <w:rPr>
+          <w:lang w:val="en-US"/>
+        </w:rPr>
+        <w:t>Raspberry Pi 3</w:t>
+      </w:r>
+    </w:p>
+    <w:p>
+      <w:pPr>
+        <w:pStyle w:val="Listeafsnit"/>
+        <w:numPr>
+          <w:ilvl w:val="1"/>
+          <w:numId w:val="1"/>
+        </w:numPr>
+        <w:rPr>
+          <w:lang w:val="en-US"/>
+        </w:rPr>
+      </w:pPr>
+      <w:r>
+        <w:rPr>
+          <w:lang w:val="en-US"/>
+        </w:rPr>
+        <w:t xml:space="preserve">Embedded Linux Device with </w:t>
+      </w:r>
+      <w:proofErr w:type="spellStart"/>
+      <w:r>
+        <w:rPr>
+          <w:lang w:val="en-US"/>
+        </w:rPr>
+        <w:t>WiFi</w:t>
+      </w:r>
+      <w:proofErr w:type="spellEnd"/>
+      <w:r>
+        <w:rPr>
+          <w:lang w:val="en-US"/>
+        </w:rPr>
+        <w:t xml:space="preserve">, TCP/IP-stack, </w:t>
+      </w:r>
+      <w:proofErr w:type="gramStart"/>
+      <w:r>
+        <w:rPr>
+          <w:lang w:val="en-US"/>
+        </w:rPr>
+        <w:t>scripting</w:t>
+      </w:r>
+      <w:proofErr w:type="gramEnd"/>
+      <w:r>
+        <w:rPr>
+          <w:lang w:val="en-US"/>
+        </w:rPr>
+        <w:t xml:space="preserve"> and file system.</w:t>
+      </w:r>
+    </w:p>
+    <w:p>
+      <w:pPr>
+        <w:pStyle w:val="Listeafsnit"/>
+        <w:numPr>
+          <w:ilvl w:val="1"/>
+          <w:numId w:val="1"/>
+        </w:numPr>
+        <w:rPr>
+          <w:lang w:val="en-US"/>
+        </w:rPr>
+      </w:pPr>
+      <w:r>
+        <w:rPr>
+          <w:lang w:val="en-US"/>
+        </w:rPr>
+        <w:lastRenderedPageBreak/>
+        <w:t>Includes multimedia drivers, and has several community supplied overlays for audio, along with a TRS output.</w:t>
+      </w:r>
+    </w:p>
+    <w:p>
+      <w:pPr>
+        <w:pStyle w:val="Listeafsnit"/>
+        <w:numPr>
+          <w:ilvl w:val="0"/>
+          <w:numId w:val="1"/>
+        </w:numPr>
+        <w:rPr>
+          <w:lang w:val="en-US"/>
+        </w:rPr>
+      </w:pPr>
+      <w:r>
+        <w:rPr>
+          <w:lang w:val="en-US"/>
+        </w:rPr>
+        <w:t>Raspberry Pi Zero W</w:t>
+      </w:r>
+    </w:p>
+    <w:p>
+      <w:pPr>
+        <w:pStyle w:val="Listeafsnit"/>
+        <w:numPr>
+          <w:ilvl w:val="1"/>
+          <w:numId w:val="1"/>
+        </w:numPr>
+        <w:rPr>
+          <w:lang w:val="en-US"/>
+        </w:rPr>
+      </w:pPr>
+      <w:r>
+        <w:rPr>
+          <w:lang w:val="en-US"/>
+        </w:rPr>
+        <w:t xml:space="preserve">Embedded Linux device with </w:t>
+      </w:r>
+      <w:proofErr w:type="spellStart"/>
+      <w:r>
+        <w:rPr>
+          <w:lang w:val="en-US"/>
+        </w:rPr>
+        <w:t>WiFi</w:t>
+      </w:r>
+      <w:proofErr w:type="spellEnd"/>
+      <w:r>
+        <w:rPr>
+          <w:lang w:val="en-US"/>
+        </w:rPr>
+        <w:t>, TCP/IP-Stack</w:t>
+      </w:r>
+      <w:r>
+        <w:rPr>
+          <w:lang w:val="en-US"/>
+        </w:rPr>
+        <w:t xml:space="preserve">, </w:t>
+      </w:r>
+      <w:proofErr w:type="gramStart"/>
+      <w:r>
+        <w:rPr>
+          <w:lang w:val="en-US"/>
+        </w:rPr>
+        <w:t>scripting</w:t>
+      </w:r>
+      <w:proofErr w:type="gramEnd"/>
+      <w:r>
+        <w:rPr>
+          <w:lang w:val="en-US"/>
+        </w:rPr>
+        <w:t xml:space="preserve"> and file system.</w:t>
+      </w:r>
+    </w:p>
+    <w:p>
+      <w:pPr>
+        <w:pStyle w:val="Listeafsnit"/>
+        <w:numPr>
+          <w:ilvl w:val="1"/>
+          <w:numId w:val="1"/>
+        </w:numPr>
+        <w:rPr>
+          <w:lang w:val="en-US"/>
+        </w:rPr>
+      </w:pPr>
+      <w:r>
+        <w:rPr>
+          <w:lang w:val="en-US"/>
+        </w:rPr>
+        <w:t>Includes multimedia drivers, and has several community supplied overlays for audio, along with a TRS output.</w:t>
+      </w:r>
+    </w:p>
+    <w:p>
+      <w:pPr>
+        <w:pStyle w:val="Listeafsnit"/>
+        <w:numPr>
+          <w:ilvl w:val="1"/>
+          <w:numId w:val="1"/>
+        </w:numPr>
+        <w:rPr>
+          <w:lang w:val="en-US"/>
+        </w:rPr>
+      </w:pPr>
+      <w:r>
+        <w:rPr>
+          <w:lang w:val="en-US"/>
+        </w:rPr>
+        <w:t>Cheap, has small form factor.</w:t>
+      </w:r>
+    </w:p>
+    <w:p>
+      <w:pPr>
+        <w:rPr>
+          <w:lang w:val="en-US"/>
+        </w:rPr>
+      </w:pPr>
+      <w:r>
+        <w:rPr>
+          <w:lang w:val="en-US"/>
+        </w:rPr>
+        <w:t>Few other candidates apply for a project of this shape. As such, it seems most logical to pick the cheapest and most capable of the devices. From these three listed platforms, Raspberry Pi Zero will be the platform of choice.</w:t>
+      </w:r>
+    </w:p>
+    <w:p>
+      <w:pPr>
+        <w:pStyle w:val="Overskrift2"/>
+      </w:pPr>
+      <w:r>
+        <w:t>Software</w:t>
+      </w:r>
+    </w:p>
+    <w:p>
+      <w:r>
+        <w:t xml:space="preserve">Et par smarte </w:t>
+      </w:r>
+      <w:proofErr w:type="spellStart"/>
+      <w:r>
+        <w:t>libs</w:t>
+      </w:r>
+      <w:proofErr w:type="spellEnd"/>
+      <w:r>
+        <w:t xml:space="preserve"> t</w:t>
+      </w:r>
+      <w:r>
+        <w:t>il at styre dato i Python:</w:t>
+      </w:r>
+    </w:p>
+    <w:p>
+      <w:pPr>
+        <w:rPr>
+          <w:lang w:val="en-US"/>
+        </w:rPr>
+      </w:pPr>
+      <w:r>
+        <w:rPr>
+          <w:lang w:val="en-US"/>
+        </w:rPr>
+        <w:t>Calendar functions in python:</w:t>
+      </w:r>
+    </w:p>
+    <w:p>
+      <w:pPr>
+        <w:rPr>
+          <w:lang w:val="en-US"/>
+        </w:rPr>
+      </w:pPr>
+      <w:hyperlink r:id="rId10" w:history="1">
+        <w:r>
+          <w:rPr>
+            <w:rStyle w:val="Hyperlink"/>
+            <w:lang w:val="en-US"/>
+          </w:rPr>
+          <w:t>https://developers.google.com/google-apps/calendar/quickstart/python</w:t>
+        </w:r>
+      </w:hyperlink>
+      <w:r>
+        <w:rPr>
+          <w:lang w:val="en-US"/>
+        </w:rPr>
+        <w:t xml:space="preserve"> </w:t>
+      </w:r>
+    </w:p>
+    <w:p>
+      <w:pPr>
+        <w:rPr>
+          <w:lang w:val="en-US"/>
+        </w:rPr>
+      </w:pPr>
+      <w:hyperlink r:id="rId11" w:history="1">
+        <w:r>
+          <w:rPr>
+            <w:rStyle w:val="Hyperlink"/>
+            <w:lang w:val="en-US"/>
+          </w:rPr>
+          <w:t>https://docs.python.org/2/library/datetime.html</w:t>
+        </w:r>
+      </w:hyperlink>
+    </w:p>
+    <w:p>
+      <w:pPr>
+        <w:rPr>
+          <w:lang w:val="en-US"/>
+        </w:rPr>
+      </w:pPr>
+      <w:r>
+        <w:rPr>
+          <w:lang w:val="en-US"/>
+        </w:rPr>
+        <w:t>Spotify playback in Python:</w:t>
+      </w:r>
+    </w:p>
+    <w:p>
+      <w:pPr>
+        <w:rPr>
+          <w:lang w:val="en-US"/>
+        </w:rPr>
+      </w:pPr>
+      <w:hyperlink r:id="rId12" w:anchor="spotify.AlsaSink" w:history="1">
+        <w:r>
+          <w:rPr>
+            <w:rStyle w:val="Hyperlink"/>
+            <w:lang w:val="en-US"/>
+          </w:rPr>
+          <w:t>https://pyspotify.mopidy.com/en/latest/api/sink/#spotify.AlsaSink</w:t>
+        </w:r>
+      </w:hyperlink>
+      <w:r>
+        <w:rPr>
+          <w:lang w:val="en-US"/>
+        </w:rPr>
+        <w:t xml:space="preserve"> </w:t>
+      </w:r>
+    </w:p>
+    <w:p>
+      <w:pPr>
+        <w:rPr>
+          <w:lang w:val="en-US"/>
+        </w:rPr>
+      </w:pPr>
+      <w:r>
+        <w:rPr>
+          <w:lang w:val="en-US"/>
+        </w:rPr>
+        <w:t>Spotify playback in JS:</w:t>
+      </w:r>
+    </w:p>
+    <w:p>
+      <w:pPr>
+        <w:rPr>
+          <w:lang w:val="en-US"/>
+        </w:rPr>
+      </w:pPr>
+      <w:hyperlink r:id="rId13" w:history="1">
+        <w:r>
+          <w:rPr>
+            <w:rStyle w:val="Hyperlink"/>
+            <w:lang w:val="en-US"/>
+          </w:rPr>
+          <w:t>https://developer.spotify.com/web-api/</w:t>
+        </w:r>
+      </w:hyperlink>
+      <w:r>
+        <w:rPr>
+          <w:lang w:val="en-US"/>
+        </w:rPr>
+        <w:t xml:space="preserve"> </w:t>
+      </w:r>
+    </w:p>
+    <w:p>
+      <w:r>
+        <w:t xml:space="preserve">Google </w:t>
+      </w:r>
+      <w:proofErr w:type="spellStart"/>
+      <w:r>
+        <w:t>assistant</w:t>
+      </w:r>
+      <w:proofErr w:type="spellEnd"/>
+      <w:r>
+        <w:t xml:space="preserve"> API:</w:t>
+      </w:r>
+    </w:p>
+    <w:p>
+      <w:hyperlink r:id="rId14" w:history="1">
+        <w:r>
+          <w:rPr>
+            <w:rStyle w:val="Hyperlink"/>
+          </w:rPr>
+          <w:t>https://developers.google.com/assistant/sdk/develop/python/</w:t>
+        </w:r>
+      </w:hyperlink>
+      <w:r>
+        <w:t xml:space="preserve"> </w:t>
+      </w:r>
+    </w:p>
+    <w:p>
+      <w:hyperlink r:id="rId15" w:history="1">
+        <w:r>
+          <w:rPr>
+            <w:rStyle w:val="Hyperlink"/>
+          </w:rPr>
+          <w:t>https://developers.google.com/assistant/sdk/develop/grpc/integrate</w:t>
+        </w:r>
+      </w:hyperlink>
+      <w:r>
+        <w:t xml:space="preserve"> </w:t>
+      </w:r>
       <w:bookmarkStart w:id="1" w:name="_GoBack"/>
       <w:bookmarkEnd w:id="1"/>
     </w:p>
-    <w:p>
-      <w:pPr>
-        <w:rPr>
-          <w:lang w:val="en-US"/>
-        </w:rPr>
-      </w:pPr>
-    </w:p>
+    <w:p/>
+    <w:p/>
+    <w:p/>
     <w:sectPr>
-      <w:headerReference w:type="default" r:id="rId10"/>
-      <w:footerReference w:type="default" r:id="rId11"/>
+      <w:headerReference w:type="default" r:id="rId16"/>
+      <w:footerReference w:type="default" r:id="rId17"/>
       <w:pgSz w:w="11906" w:h="16838"/>
       <w:pgMar w:top="1701" w:right="1134" w:bottom="1701" w:left="1134" w:header="708" w:footer="708" w:gutter="0"/>
       <w:cols w:space="708"/>
@@ -2948,6 +4036,7 @@
           <w:docPartUnique/>
         </w:docPartObj>
       </w:sdtPr>
+      <w:sdtEndPr/>
       <w:sdtContent>
         <w:r>
           <w:fldChar w:fldCharType="begin"/>
@@ -2978,15 +4067,29 @@
               <w:docPartUnique/>
             </w:docPartObj>
           </w:sdtPr>
+          <w:sdtEndPr/>
           <w:sdtContent>
-            <w:fldSimple w:instr=" NUMPAGES   \* MERGEFORMAT ">
-              <w:r>
-                <w:rPr>
-                  <w:noProof/>
-                </w:rPr>
-                <w:t>4</w:t>
-              </w:r>
-            </w:fldSimple>
+            <w:r>
+              <w:fldChar w:fldCharType="begin"/>
+            </w:r>
+            <w:r>
+              <w:instrText xml:space="preserve"> NUMPAGES   \* MERGEFORMAT </w:instrText>
+            </w:r>
+            <w:r>
+              <w:fldChar w:fldCharType="separate"/>
+            </w:r>
+            <w:r>
+              <w:rPr>
+                <w:noProof/>
+              </w:rPr>
+              <w:t>5</w:t>
+            </w:r>
+            <w:r>
+              <w:rPr>
+                <w:noProof/>
+              </w:rPr>
+              <w:fldChar w:fldCharType="end"/>
+            </w:r>
           </w:sdtContent>
         </w:sdt>
       </w:sdtContent>
@@ -3052,7 +4155,14 @@
         <w:lang w:val="en-US"/>
       </w:rPr>
       <w:tab/>
-      <w:t>Aarhus University H</w:t>
+      <w:t xml:space="preserve">Aarhus University </w:t>
+    </w:r>
+    <w:proofErr w:type="spellStart"/>
+    <w:r>
+      <w:rPr>
+        <w:lang w:val="en-US"/>
+      </w:rPr>
+      <w:t>H</w:t>
     </w:r>
     <w:r>
       <w:rPr>
@@ -3060,6 +4170,7 @@
       </w:rPr>
       <w:t>erning</w:t>
     </w:r>
+    <w:proofErr w:type="spellEnd"/>
   </w:p>
 </w:hdr>
 </file>
@@ -3796,6 +4907,29 @@
       <w:szCs w:val="18"/>
     </w:rPr>
   </w:style>
+  <w:style w:type="character" w:styleId="Hyperlink">
+    <w:name w:val="Hyperlink"/>
+    <w:basedOn w:val="Standardskrifttypeiafsnit"/>
+    <w:uiPriority w:val="99"/>
+    <w:unhideWhenUsed/>
+    <w:rsid w:val="006248AE"/>
+    <w:rPr>
+      <w:color w:val="0563C1" w:themeColor="hyperlink"/>
+      <w:u w:val="single"/>
+    </w:rPr>
+  </w:style>
+  <w:style w:type="character" w:styleId="Ulstomtale">
+    <w:name w:val="Unresolved Mention"/>
+    <w:basedOn w:val="Standardskrifttypeiafsnit"/>
+    <w:uiPriority w:val="99"/>
+    <w:semiHidden/>
+    <w:unhideWhenUsed/>
+    <w:rsid w:val="006248AE"/>
+    <w:rPr>
+      <w:color w:val="808080"/>
+      <w:shd w:val="clear" w:color="auto" w:fill="E6E6E6"/>
+    </w:rPr>
+  </w:style>
 </w:styles>
 </file>
 
@@ -4123,7 +5257,7 @@
 </file>
 
 <file path=customXml/itemProps1.xml><?xml version="1.0" encoding="utf-8"?>
-<ds:datastoreItem xmlns:ds="http://schemas.openxmlformats.org/officeDocument/2006/customXml" ds:itemID="{836C62AF-DD1E-4CA0-B6B2-CE168D7BB08B}">
+<ds:datastoreItem xmlns:ds="http://schemas.openxmlformats.org/officeDocument/2006/customXml" ds:itemID="{1E048BE8-2D3B-43C6-B104-EBF9FF393BB9}">
   <ds:schemaRefs>
     <ds:schemaRef ds:uri="http://schemas.openxmlformats.org/officeDocument/2006/bibliography"/>
   </ds:schemaRefs>

</xml_diff>

<commit_message>
Added FSM and pyAudio
Hopefully it works!
</commit_message>
<xml_diff>
--- a/Office_Documentation/Project_Report_E5IoT.docx
+++ b/Office_Documentation/Project_Report_E5IoT.docx
@@ -4036,8 +4036,49 @@
         </w:rPr>
         <w:t xml:space="preserve"> </w:t>
       </w:r>
+    </w:p>
+    <w:p>
+      <w:pPr>
+        <w:rPr>
+          <w:lang w:val="en-US"/>
+        </w:rPr>
+      </w:pPr>
+      <w:r>
+        <w:rPr>
+          <w:lang w:val="en-US"/>
+        </w:rPr>
+        <w:t>Finite State Machine</w:t>
+      </w:r>
       <w:bookmarkStart w:id="1" w:name="_GoBack"/>
       <w:bookmarkEnd w:id="1"/>
+      <w:r>
+        <w:rPr>
+          <w:lang w:val="en-US"/>
+        </w:rPr>
+        <w:t>:</w:t>
+      </w:r>
+    </w:p>
+    <w:p>
+      <w:pPr>
+        <w:rPr>
+          <w:lang w:val="en-US"/>
+        </w:rPr>
+      </w:pPr>
+      <w:hyperlink r:id="rId17" w:history="1">
+        <w:r>
+          <w:rPr>
+            <w:rStyle w:val="Hyperlink"/>
+            <w:lang w:val="en-US"/>
+          </w:rPr>
+          <w:t>https://github.com/oxplot/fysom/blob/master/fysom.py</w:t>
+        </w:r>
+      </w:hyperlink>
+      <w:r>
+        <w:rPr>
+          <w:lang w:val="en-US"/>
+        </w:rPr>
+        <w:t xml:space="preserve"> </w:t>
+      </w:r>
     </w:p>
     <w:p>
       <w:pPr>
@@ -4054,8 +4095,8 @@
       </w:pPr>
     </w:p>
     <w:sectPr>
-      <w:headerReference w:type="default" r:id="rId17"/>
-      <w:footerReference w:type="default" r:id="rId18"/>
+      <w:headerReference w:type="default" r:id="rId18"/>
+      <w:footerReference w:type="default" r:id="rId19"/>
       <w:pgSz w:w="11906" w:h="16838"/>
       <w:pgMar w:top="1701" w:right="1134" w:bottom="1701" w:left="1134" w:header="708" w:footer="708" w:gutter="0"/>
       <w:cols w:space="708"/>
@@ -4123,7 +4164,7 @@
           <w:rPr>
             <w:noProof/>
           </w:rPr>
-          <w:t>4</w:t>
+          <w:t>5</w:t>
         </w:r>
         <w:r>
           <w:fldChar w:fldCharType="end"/>
@@ -5316,7 +5357,7 @@
 </file>
 
 <file path=customXml/itemProps1.xml><?xml version="1.0" encoding="utf-8"?>
-<ds:datastoreItem xmlns:ds="http://schemas.openxmlformats.org/officeDocument/2006/customXml" ds:itemID="{74B69982-7C02-4FBB-907D-953C6231F1B0}">
+<ds:datastoreItem xmlns:ds="http://schemas.openxmlformats.org/officeDocument/2006/customXml" ds:itemID="{233A6AC0-92C0-49B0-B12A-662E4DA1FC94}">
   <ds:schemaRefs>
     <ds:schemaRef ds:uri="http://schemas.openxmlformats.org/officeDocument/2006/bibliography"/>
   </ds:schemaRefs>

</xml_diff>

<commit_message>
Wrote a lot of Word documentation
To be continued!
</commit_message>
<xml_diff>
--- a/Office_Documentation/Project_Report_E5IoT.docx
+++ b/Office_Documentation/Project_Report_E5IoT.docx
@@ -281,7 +281,6 @@
           <w:id w:val="-1811465997"/>
           <w:citation/>
         </w:sdtPr>
-        <w:sdtEndPr/>
         <w:sdtContent>
           <w:r>
             <w:rPr>
@@ -357,7 +356,6 @@
           <w:id w:val="1127739089"/>
           <w:citation/>
         </w:sdtPr>
-        <w:sdtEndPr/>
         <w:sdtContent>
           <w:r>
             <w:rPr>
@@ -453,7 +451,6 @@
           <w:id w:val="-1828115497"/>
           <w:citation/>
         </w:sdtPr>
-        <w:sdtEndPr/>
         <w:sdtContent>
           <w:r>
             <w:rPr>
@@ -2843,19 +2840,17 @@
         </w:rPr>
         <w:t xml:space="preserve">The project specific requirements, as well as the broader course-defined project requirements will both be considered and implemented. </w:t>
       </w:r>
-      <w:proofErr w:type="gramStart"/>
-      <w:r>
-        <w:rPr>
-          <w:lang w:val="en-US"/>
-        </w:rPr>
-        <w:t>Seeing as</w:t>
-      </w:r>
-      <w:proofErr w:type="gramEnd"/>
-      <w:r>
-        <w:rPr>
-          <w:lang w:val="en-US"/>
-        </w:rPr>
-        <w:t xml:space="preserve"> the course-defined requirements naturally arise from the projects requirements anyhow, the implementation of one will likely </w:t>
+      <w:r>
+        <w:rPr>
+          <w:lang w:val="en-US"/>
+        </w:rPr>
+        <w:t xml:space="preserve">As </w:t>
+      </w:r>
+      <w:r>
+        <w:rPr>
+          <w:lang w:val="en-US"/>
+        </w:rPr>
+        <w:t xml:space="preserve">the course-defined requirements naturally arise from the projects requirements anyhow, the implementation of one will likely </w:t>
       </w:r>
       <w:r>
         <w:rPr>
@@ -2876,6 +2871,255 @@
           <w:lang w:val="en-US"/>
         </w:rPr>
         <w:t>System Design</w:t>
+      </w:r>
+    </w:p>
+    <w:p>
+      <w:pPr>
+        <w:pStyle w:val="Overskrift2"/>
+        <w:rPr>
+          <w:lang w:val="en-US"/>
+        </w:rPr>
+      </w:pPr>
+      <w:r>
+        <w:rPr>
+          <w:lang w:val="en-US"/>
+        </w:rPr>
+        <w:t>Behavioral Design</w:t>
+      </w:r>
+    </w:p>
+    <w:p>
+      <w:pPr>
+        <w:rPr>
+          <w:lang w:val="en-US"/>
+        </w:rPr>
+      </w:pPr>
+      <w:r>
+        <w:rPr>
+          <w:lang w:val="en-US"/>
+        </w:rPr>
+        <w:t xml:space="preserve">From the requirements set </w:t>
+      </w:r>
+      <w:r>
+        <w:rPr>
+          <w:lang w:val="en-US"/>
+        </w:rPr>
+        <w:t>in the requirements analy</w:t>
+      </w:r>
+      <w:r>
+        <w:rPr>
+          <w:lang w:val="en-US"/>
+        </w:rPr>
+        <w:t>sis, some considerations towards the design emerge. For example. The System should have a default state, that does not perform any tasks, unless the user asks it to. In addition to this, the system should also switch into another state which plays songs when the alarm is triggered.</w:t>
+      </w:r>
+    </w:p>
+    <w:p>
+      <w:pPr>
+        <w:rPr>
+          <w:lang w:val="en-US"/>
+        </w:rPr>
+      </w:pPr>
+      <w:r>
+        <w:rPr>
+          <w:lang w:val="en-US"/>
+        </w:rPr>
+        <w:t>Based on these requirements, a simple Finite State Machine has been designed, to help in implementing these states in the system. A triggering action has been defined for each transition between states. With some actions changing from several states into the next. The FSM diagram can be seen in</w:t>
+      </w:r>
+    </w:p>
+    <w:p>
+      <w:pPr>
+        <w:keepNext/>
+      </w:pPr>
+      <w:r>
+        <w:rPr>
+          <w:noProof/>
+          <w:lang w:val="en-US"/>
+        </w:rPr>
+        <w:lastRenderedPageBreak/>
+        <w:drawing>
+          <wp:inline distT="0" distB="0" distL="0" distR="0">
+            <wp:extent cx="5543550" cy="3000375"/>
+            <wp:effectExtent l="0" t="0" r="0" b="9525"/>
+            <wp:docPr id="8" name="Billede 8"/>
+            <wp:cNvGraphicFramePr>
+              <a:graphicFrameLocks xmlns:a="http://schemas.openxmlformats.org/drawingml/2006/main" noChangeAspect="1"/>
+            </wp:cNvGraphicFramePr>
+            <a:graphic xmlns:a="http://schemas.openxmlformats.org/drawingml/2006/main">
+              <a:graphicData uri="http://schemas.openxmlformats.org/drawingml/2006/picture">
+                <pic:pic xmlns:pic="http://schemas.openxmlformats.org/drawingml/2006/picture">
+                  <pic:nvPicPr>
+                    <pic:cNvPr id="8" name="FSM.png"/>
+                    <pic:cNvPicPr/>
+                  </pic:nvPicPr>
+                  <pic:blipFill>
+                    <a:blip r:embed="rId8">
+                      <a:extLst>
+                        <a:ext uri="{28A0092B-C50C-407E-A947-70E740481C1C}">
+                          <a14:useLocalDpi xmlns:a14="http://schemas.microsoft.com/office/drawing/2010/main" val="0"/>
+                        </a:ext>
+                      </a:extLst>
+                    </a:blip>
+                    <a:stretch>
+                      <a:fillRect/>
+                    </a:stretch>
+                  </pic:blipFill>
+                  <pic:spPr>
+                    <a:xfrm>
+                      <a:off x="0" y="0"/>
+                      <a:ext cx="5543550" cy="3000375"/>
+                    </a:xfrm>
+                    <a:prstGeom prst="rect">
+                      <a:avLst/>
+                    </a:prstGeom>
+                  </pic:spPr>
+                </pic:pic>
+              </a:graphicData>
+            </a:graphic>
+          </wp:inline>
+        </w:drawing>
+      </w:r>
+    </w:p>
+    <w:p>
+      <w:pPr>
+        <w:pStyle w:val="Billedtekst"/>
+        <w:jc w:val="center"/>
+        <w:rPr>
+          <w:lang w:val="en-US"/>
+        </w:rPr>
+      </w:pPr>
+      <w:r>
+        <w:rPr>
+          <w:lang w:val="en-US"/>
+        </w:rPr>
+        <w:t xml:space="preserve">Figure </w:t>
+      </w:r>
+      <w:r>
+        <w:fldChar w:fldCharType="begin"/>
+      </w:r>
+      <w:r>
+        <w:rPr>
+          <w:lang w:val="en-US"/>
+        </w:rPr>
+        <w:instrText xml:space="preserve"> SEQ Figure \* ARABIC </w:instrText>
+      </w:r>
+      <w:r>
+        <w:fldChar w:fldCharType="separate"/>
+      </w:r>
+      <w:r>
+        <w:rPr>
+          <w:noProof/>
+          <w:lang w:val="en-US"/>
+        </w:rPr>
+        <w:t>1</w:t>
+      </w:r>
+      <w:r>
+        <w:fldChar w:fldCharType="end"/>
+      </w:r>
+      <w:r>
+        <w:rPr>
+          <w:lang w:val="en-US"/>
+        </w:rPr>
+        <w:t xml:space="preserve"> - FSM diagram of the system to be.</w:t>
+      </w:r>
+    </w:p>
+    <w:p>
+      <w:pPr>
+        <w:rPr>
+          <w:lang w:val="en-US"/>
+        </w:rPr>
+      </w:pPr>
+      <w:r>
+        <w:rPr>
+          <w:lang w:val="en-US"/>
+        </w:rPr>
+        <w:t xml:space="preserve">In the FSM diagram, every considered API is represented by a state, that symbolizes the system making the necessary calls to that specific API, and then returning to the man idle state “menu”. Although only a “to be” implemented feature, the </w:t>
+      </w:r>
+      <w:r>
+        <w:rPr>
+          <w:lang w:val="en-US"/>
+        </w:rPr>
+        <w:t>“</w:t>
+      </w:r>
+      <w:proofErr w:type="spellStart"/>
+      <w:r>
+        <w:rPr>
+          <w:lang w:val="en-US"/>
+        </w:rPr>
+        <w:t>voiceAPI</w:t>
+      </w:r>
+      <w:proofErr w:type="spellEnd"/>
+      <w:r>
+        <w:rPr>
+          <w:lang w:val="en-US"/>
+        </w:rPr>
+        <w:t>”</w:t>
+      </w:r>
+      <w:r>
+        <w:rPr>
+          <w:lang w:val="en-US"/>
+        </w:rPr>
+        <w:t xml:space="preserve"> is included</w:t>
+      </w:r>
+      <w:r>
+        <w:rPr>
+          <w:lang w:val="en-US"/>
+        </w:rPr>
+        <w:t xml:space="preserve"> as a state</w:t>
+      </w:r>
+      <w:r>
+        <w:rPr>
+          <w:lang w:val="en-US"/>
+        </w:rPr>
+        <w:t xml:space="preserve"> to visualize its special state transitions. As it can transition between states like </w:t>
+      </w:r>
+      <w:r>
+        <w:rPr>
+          <w:lang w:val="en-US"/>
+        </w:rPr>
+        <w:t>“</w:t>
+      </w:r>
+      <w:r>
+        <w:rPr>
+          <w:lang w:val="en-US"/>
+        </w:rPr>
+        <w:t>menu</w:t>
+      </w:r>
+      <w:r>
+        <w:rPr>
+          <w:lang w:val="en-US"/>
+        </w:rPr>
+        <w:t>”</w:t>
+      </w:r>
+      <w:r>
+        <w:rPr>
+          <w:lang w:val="en-US"/>
+        </w:rPr>
+        <w:t>,</w:t>
+      </w:r>
+      <w:r>
+        <w:rPr>
+          <w:lang w:val="en-US"/>
+        </w:rPr>
+        <w:t xml:space="preserve"> due to its ability to make calls to the other states from the parsed voice input.</w:t>
+      </w:r>
+      <w:r>
+        <w:rPr>
+          <w:lang w:val="en-US"/>
+        </w:rPr>
+        <w:t xml:space="preserve"> </w:t>
+      </w:r>
+    </w:p>
+    <w:p>
+      <w:pPr>
+        <w:pStyle w:val="Overskrift2"/>
+        <w:rPr>
+          <w:lang w:val="en-US"/>
+        </w:rPr>
+      </w:pPr>
+      <w:r>
+        <w:rPr>
+          <w:lang w:val="en-US"/>
+        </w:rPr>
+        <w:t>Interface Design</w:t>
       </w:r>
     </w:p>
     <w:p>
@@ -3195,11 +3439,11 @@
                     <pic:cNvPicPr/>
                   </pic:nvPicPr>
                   <pic:blipFill>
-                    <a:blip r:embed="rId8" cstate="print">
+                    <a:blip r:embed="rId9" cstate="print">
                       <a:extLst>
                         <a:ext uri="{BEBA8EAE-BF5A-486C-A8C5-ECC9F3942E4B}">
                           <a14:imgProps xmlns:a14="http://schemas.microsoft.com/office/drawing/2010/main">
-                            <a14:imgLayer r:embed="rId9">
+                            <a14:imgLayer r:embed="rId10">
                               <a14:imgEffect>
                                 <a14:saturation sat="0"/>
                               </a14:imgEffect>
@@ -3263,7 +3507,7 @@
           <w:noProof/>
           <w:lang w:val="en-US"/>
         </w:rPr>
-        <w:t>1</w:t>
+        <w:t>2</w:t>
       </w:r>
       <w:r>
         <w:fldChar w:fldCharType="end"/>
@@ -3452,6 +3696,12 @@
         </w:rPr>
         <w:t>Hardware</w:t>
       </w:r>
+      <w:r>
+        <w:rPr>
+          <w:lang w:val="en-US"/>
+        </w:rPr>
+        <w:t xml:space="preserve"> Considerations</w:t>
+      </w:r>
     </w:p>
     <w:p>
       <w:pPr>
@@ -3794,54 +4044,2273 @@
     </w:p>
     <w:p>
       <w:pPr>
+        <w:rPr>
+          <w:lang w:val="en-US"/>
+        </w:rPr>
+      </w:pPr>
+      <w:r>
+        <w:rPr>
+          <w:lang w:val="en-US"/>
+        </w:rPr>
+        <w:t xml:space="preserve">Since the system to be is an IoT device that must be on for an extended amount of time, power is also a significant factor. Many of the embedded Linux boards tend to use quite a bit of power, due to their expensive processors and peripherals. A table of these consumptions per platform can be seen on </w:t>
+      </w:r>
+      <w:r>
+        <w:rPr>
+          <w:lang w:val="en-US"/>
+        </w:rPr>
+        <w:fldChar w:fldCharType="begin"/>
+      </w:r>
+      <w:r>
+        <w:rPr>
+          <w:lang w:val="en-US"/>
+        </w:rPr>
+        <w:instrText xml:space="preserve"> REF _Ref500860584 \h </w:instrText>
+      </w:r>
+      <w:r>
+        <w:rPr>
+          <w:lang w:val="en-US"/>
+        </w:rPr>
+      </w:r>
+      <w:r>
+        <w:rPr>
+          <w:lang w:val="en-US"/>
+        </w:rPr>
+        <w:fldChar w:fldCharType="separate"/>
+      </w:r>
+      <w:r>
+        <w:rPr>
+          <w:lang w:val="en-US"/>
+        </w:rPr>
+        <w:t xml:space="preserve">Table </w:t>
+      </w:r>
+      <w:r>
+        <w:rPr>
+          <w:noProof/>
+          <w:lang w:val="en-US"/>
+        </w:rPr>
+        <w:t>2</w:t>
+      </w:r>
+      <w:r>
+        <w:rPr>
+          <w:lang w:val="en-US"/>
+        </w:rPr>
+        <w:fldChar w:fldCharType="end"/>
+      </w:r>
+      <w:r>
+        <w:rPr>
+          <w:lang w:val="en-US"/>
+        </w:rPr>
+        <w:t xml:space="preserve"> and </w:t>
+      </w:r>
+      <w:r>
+        <w:rPr>
+          <w:lang w:val="en-US"/>
+        </w:rPr>
+        <w:fldChar w:fldCharType="begin"/>
+      </w:r>
+      <w:r>
+        <w:rPr>
+          <w:lang w:val="en-US"/>
+        </w:rPr>
+        <w:instrText xml:space="preserve"> REF _Ref500860961 \h </w:instrText>
+      </w:r>
+      <w:r>
+        <w:rPr>
+          <w:lang w:val="en-US"/>
+        </w:rPr>
+      </w:r>
+      <w:r>
+        <w:rPr>
+          <w:lang w:val="en-US"/>
+        </w:rPr>
+        <w:fldChar w:fldCharType="separate"/>
+      </w:r>
+      <w:r>
+        <w:rPr>
+          <w:lang w:val="en-US"/>
+        </w:rPr>
+        <w:t xml:space="preserve">Table </w:t>
+      </w:r>
+      <w:r>
+        <w:rPr>
+          <w:noProof/>
+          <w:lang w:val="en-US"/>
+        </w:rPr>
+        <w:t>3</w:t>
+      </w:r>
+      <w:r>
+        <w:rPr>
+          <w:lang w:val="en-US"/>
+        </w:rPr>
+        <w:fldChar w:fldCharType="end"/>
+      </w:r>
+      <w:r>
+        <w:rPr>
+          <w:lang w:val="en-US"/>
+        </w:rPr>
+        <w:t>.</w:t>
+      </w:r>
+    </w:p>
+    <w:p>
+      <w:pPr>
+        <w:keepNext/>
+        <w:jc w:val="center"/>
+      </w:pPr>
+      <w:r>
+        <w:rPr>
+          <w:noProof/>
+        </w:rPr>
+        <w:drawing>
+          <wp:inline distT="0" distB="0" distL="0" distR="0" wp14:anchorId="16637EE0" wp14:editId="33A2372D">
+            <wp:extent cx="3333750" cy="2094180"/>
+            <wp:effectExtent l="0" t="0" r="0" b="1905"/>
+            <wp:docPr id="5" name="Billede 5"/>
+            <wp:cNvGraphicFramePr>
+              <a:graphicFrameLocks xmlns:a="http://schemas.openxmlformats.org/drawingml/2006/main" noChangeAspect="1"/>
+            </wp:cNvGraphicFramePr>
+            <a:graphic xmlns:a="http://schemas.openxmlformats.org/drawingml/2006/main">
+              <a:graphicData uri="http://schemas.openxmlformats.org/drawingml/2006/picture">
+                <pic:pic xmlns:pic="http://schemas.openxmlformats.org/drawingml/2006/picture">
+                  <pic:nvPicPr>
+                    <pic:cNvPr id="1" name=""/>
+                    <pic:cNvPicPr/>
+                  </pic:nvPicPr>
+                  <pic:blipFill>
+                    <a:blip r:embed="rId11"/>
+                    <a:stretch>
+                      <a:fillRect/>
+                    </a:stretch>
+                  </pic:blipFill>
+                  <pic:spPr>
+                    <a:xfrm>
+                      <a:off x="0" y="0"/>
+                      <a:ext cx="3343156" cy="2100089"/>
+                    </a:xfrm>
+                    <a:prstGeom prst="rect">
+                      <a:avLst/>
+                    </a:prstGeom>
+                  </pic:spPr>
+                </pic:pic>
+              </a:graphicData>
+            </a:graphic>
+          </wp:inline>
+        </w:drawing>
+      </w:r>
+    </w:p>
+    <w:p>
+      <w:pPr>
+        <w:pStyle w:val="Billedtekst"/>
+        <w:jc w:val="center"/>
+        <w:rPr>
+          <w:noProof/>
+          <w:lang w:val="en-US"/>
+        </w:rPr>
+      </w:pPr>
+      <w:bookmarkStart w:id="1" w:name="_Ref500860584"/>
+      <w:r>
+        <w:rPr>
+          <w:lang w:val="en-US"/>
+        </w:rPr>
+        <w:t xml:space="preserve">Table </w:t>
+      </w:r>
+      <w:r>
+        <w:fldChar w:fldCharType="begin"/>
+      </w:r>
+      <w:r>
+        <w:rPr>
+          <w:lang w:val="en-US"/>
+        </w:rPr>
+        <w:instrText xml:space="preserve"> SEQ Table \* ARABIC </w:instrText>
+      </w:r>
+      <w:r>
+        <w:fldChar w:fldCharType="separate"/>
+      </w:r>
+      <w:r>
+        <w:rPr>
+          <w:noProof/>
+          <w:lang w:val="en-US"/>
+        </w:rPr>
+        <w:t>2</w:t>
+      </w:r>
+      <w:r>
+        <w:fldChar w:fldCharType="end"/>
+      </w:r>
+      <w:bookmarkEnd w:id="1"/>
+      <w:r>
+        <w:rPr>
+          <w:lang w:val="en-US"/>
+        </w:rPr>
+        <w:t xml:space="preserve"> - </w:t>
+      </w:r>
+      <w:r>
+        <w:rPr>
+          <w:noProof/>
+          <w:lang w:val="en-US"/>
+        </w:rPr>
+        <w:t xml:space="preserve"> BeagleBone Black power copnmsumption, taken from the BeagleBoard Wiki</w:t>
+      </w:r>
+      <w:sdt>
+        <w:sdtPr>
+          <w:rPr>
+            <w:noProof/>
+          </w:rPr>
+          <w:id w:val="1096373152"/>
+          <w:citation/>
+        </w:sdtPr>
+        <w:sdtContent>
+          <w:r>
+            <w:rPr>
+              <w:noProof/>
+            </w:rPr>
+            <w:fldChar w:fldCharType="begin"/>
+          </w:r>
+          <w:r>
+            <w:rPr>
+              <w:noProof/>
+              <w:lang w:val="en-US"/>
+            </w:rPr>
+            <w:instrText xml:space="preserve"> CITATION Bea17 \l 1030 </w:instrText>
+          </w:r>
+          <w:r>
+            <w:rPr>
+              <w:noProof/>
+            </w:rPr>
+            <w:fldChar w:fldCharType="separate"/>
+          </w:r>
+          <w:r>
+            <w:rPr>
+              <w:noProof/>
+              <w:lang w:val="en-US"/>
+            </w:rPr>
+            <w:t xml:space="preserve"> [4]</w:t>
+          </w:r>
+          <w:r>
+            <w:rPr>
+              <w:noProof/>
+            </w:rPr>
+            <w:fldChar w:fldCharType="end"/>
+          </w:r>
+        </w:sdtContent>
+      </w:sdt>
+      <w:r>
+        <w:rPr>
+          <w:noProof/>
+          <w:lang w:val="en-US"/>
+        </w:rPr>
+        <w:t>.</w:t>
+      </w:r>
+    </w:p>
+    <w:p>
+      <w:pPr>
+        <w:keepNext/>
+        <w:jc w:val="center"/>
+        <w:rPr>
+          <w:lang w:val="en-US"/>
+        </w:rPr>
+      </w:pPr>
+      <w:r>
+        <w:rPr>
+          <w:noProof/>
+          <w:lang w:val="en-US"/>
+        </w:rPr>
+        <w:drawing>
+          <wp:inline distT="0" distB="0" distL="0" distR="0" wp14:anchorId="31F1AF8F" wp14:editId="4F0EF40B">
+            <wp:extent cx="4048125" cy="2176040"/>
+            <wp:effectExtent l="0" t="0" r="0" b="0"/>
+            <wp:docPr id="6" name="Billede 6"/>
+            <wp:cNvGraphicFramePr>
+              <a:graphicFrameLocks xmlns:a="http://schemas.openxmlformats.org/drawingml/2006/main" noChangeAspect="1"/>
+            </wp:cNvGraphicFramePr>
+            <a:graphic xmlns:a="http://schemas.openxmlformats.org/drawingml/2006/main">
+              <a:graphicData uri="http://schemas.openxmlformats.org/drawingml/2006/picture">
+                <pic:pic xmlns:pic="http://schemas.openxmlformats.org/drawingml/2006/picture">
+                  <pic:nvPicPr>
+                    <pic:cNvPr id="1" name=""/>
+                    <pic:cNvPicPr/>
+                  </pic:nvPicPr>
+                  <pic:blipFill>
+                    <a:blip r:embed="rId12"/>
+                    <a:stretch>
+                      <a:fillRect/>
+                    </a:stretch>
+                  </pic:blipFill>
+                  <pic:spPr>
+                    <a:xfrm>
+                      <a:off x="0" y="0"/>
+                      <a:ext cx="4058905" cy="2181834"/>
+                    </a:xfrm>
+                    <a:prstGeom prst="rect">
+                      <a:avLst/>
+                    </a:prstGeom>
+                  </pic:spPr>
+                </pic:pic>
+              </a:graphicData>
+            </a:graphic>
+          </wp:inline>
+        </w:drawing>
+      </w:r>
+    </w:p>
+    <w:p>
+      <w:pPr>
+        <w:pStyle w:val="Billedtekst"/>
+        <w:jc w:val="center"/>
+        <w:rPr>
+          <w:noProof/>
+          <w:lang w:val="en-US"/>
+        </w:rPr>
+      </w:pPr>
+      <w:bookmarkStart w:id="2" w:name="_Ref500860961"/>
+      <w:r>
+        <w:rPr>
+          <w:lang w:val="en-US"/>
+        </w:rPr>
+        <w:t xml:space="preserve">Table </w:t>
+      </w:r>
+      <w:r>
+        <w:rPr>
+          <w:lang w:val="en-US"/>
+        </w:rPr>
+        <w:fldChar w:fldCharType="begin"/>
+      </w:r>
+      <w:r>
+        <w:rPr>
+          <w:lang w:val="en-US"/>
+        </w:rPr>
+        <w:instrText xml:space="preserve"> SEQ Table \* ARABIC </w:instrText>
+      </w:r>
+      <w:r>
+        <w:rPr>
+          <w:lang w:val="en-US"/>
+        </w:rPr>
+        <w:fldChar w:fldCharType="separate"/>
+      </w:r>
+      <w:r>
+        <w:rPr>
+          <w:noProof/>
+          <w:lang w:val="en-US"/>
+        </w:rPr>
+        <w:t>3</w:t>
+      </w:r>
+      <w:r>
+        <w:rPr>
+          <w:lang w:val="en-US"/>
+        </w:rPr>
+        <w:fldChar w:fldCharType="end"/>
+      </w:r>
+      <w:bookmarkEnd w:id="2"/>
+      <w:r>
+        <w:rPr>
+          <w:lang w:val="en-US"/>
+        </w:rPr>
+        <w:t xml:space="preserve"> - Raspberry Pi platform power consumption. Taken from the Raspberry Pi FAQs</w:t>
+      </w:r>
+      <w:sdt>
+        <w:sdtPr>
+          <w:rPr>
+            <w:lang w:val="en-US"/>
+          </w:rPr>
+          <w:id w:val="-1826118311"/>
+          <w:citation/>
+        </w:sdtPr>
+        <w:sdtContent>
+          <w:r>
+            <w:rPr>
+              <w:lang w:val="en-US"/>
+            </w:rPr>
+            <w:fldChar w:fldCharType="begin"/>
+          </w:r>
+          <w:r>
+            <w:instrText xml:space="preserve"> CITATION Ras17 \l 1030 </w:instrText>
+          </w:r>
+          <w:r>
+            <w:rPr>
+              <w:lang w:val="en-US"/>
+            </w:rPr>
+            <w:fldChar w:fldCharType="separate"/>
+          </w:r>
+          <w:r>
+            <w:rPr>
+              <w:noProof/>
+            </w:rPr>
+            <w:t xml:space="preserve"> </w:t>
+          </w:r>
+          <w:r>
+            <w:rPr>
+              <w:noProof/>
+            </w:rPr>
+            <w:t>[5]</w:t>
+          </w:r>
+          <w:r>
+            <w:rPr>
+              <w:lang w:val="en-US"/>
+            </w:rPr>
+            <w:fldChar w:fldCharType="end"/>
+          </w:r>
+        </w:sdtContent>
+      </w:sdt>
+      <w:r>
+        <w:rPr>
+          <w:lang w:val="en-US"/>
+        </w:rPr>
+        <w:t xml:space="preserve">. Note that Zero's draw is without the </w:t>
+      </w:r>
+      <w:proofErr w:type="spellStart"/>
+      <w:r>
+        <w:rPr>
+          <w:lang w:val="en-US"/>
+        </w:rPr>
+        <w:t>WiFi</w:t>
+      </w:r>
+      <w:proofErr w:type="spellEnd"/>
+      <w:r>
+        <w:rPr>
+          <w:lang w:val="en-US"/>
+        </w:rPr>
+        <w:t xml:space="preserve"> and </w:t>
+      </w:r>
+      <w:proofErr w:type="spellStart"/>
+      <w:r>
+        <w:rPr>
+          <w:lang w:val="en-US"/>
+        </w:rPr>
+        <w:t>bluetooth</w:t>
+      </w:r>
+      <w:proofErr w:type="spellEnd"/>
+      <w:r>
+        <w:rPr>
+          <w:lang w:val="en-US"/>
+        </w:rPr>
+        <w:t xml:space="preserve"> module in Zero</w:t>
+      </w:r>
+      <w:r>
+        <w:rPr>
+          <w:noProof/>
+          <w:lang w:val="en-US"/>
+        </w:rPr>
+        <w:t xml:space="preserve"> W.</w:t>
+      </w:r>
+    </w:p>
+    <w:p>
+      <w:pPr>
+        <w:rPr>
+          <w:lang w:val="en-US"/>
+        </w:rPr>
+      </w:pPr>
+      <w:r>
+        <w:rPr>
+          <w:lang w:val="en-US"/>
+        </w:rPr>
+        <w:t xml:space="preserve">These conditions considered, the Raspberry Pi Zero W still seems like a prime candidate given the info on </w:t>
+      </w:r>
+      <w:r>
+        <w:rPr>
+          <w:lang w:val="en-US"/>
+        </w:rPr>
+        <w:fldChar w:fldCharType="begin"/>
+      </w:r>
+      <w:r>
+        <w:rPr>
+          <w:lang w:val="en-US"/>
+        </w:rPr>
+        <w:instrText xml:space="preserve"> REF _Ref500860971 \h </w:instrText>
+      </w:r>
+      <w:r>
+        <w:rPr>
+          <w:lang w:val="en-US"/>
+        </w:rPr>
+      </w:r>
+      <w:r>
+        <w:rPr>
+          <w:lang w:val="en-US"/>
+        </w:rPr>
+        <w:fldChar w:fldCharType="separate"/>
+      </w:r>
+      <w:r>
+        <w:rPr>
+          <w:lang w:val="en-US"/>
+        </w:rPr>
+        <w:t xml:space="preserve">Table </w:t>
+      </w:r>
+      <w:r>
+        <w:rPr>
+          <w:noProof/>
+          <w:lang w:val="en-US"/>
+        </w:rPr>
+        <w:t>4</w:t>
+      </w:r>
+      <w:r>
+        <w:rPr>
+          <w:lang w:val="en-US"/>
+        </w:rPr>
+        <w:fldChar w:fldCharType="end"/>
+      </w:r>
+      <w:r>
+        <w:rPr>
+          <w:lang w:val="en-US"/>
+        </w:rPr>
+        <w:t xml:space="preserve"> as well.</w:t>
+      </w:r>
+    </w:p>
+    <w:p>
+      <w:pPr>
+        <w:keepNext/>
+        <w:jc w:val="center"/>
+      </w:pPr>
+      <w:r>
+        <w:rPr>
+          <w:noProof/>
+          <w:lang w:val="en-US"/>
+        </w:rPr>
+        <w:lastRenderedPageBreak/>
+        <w:drawing>
+          <wp:inline distT="0" distB="0" distL="0" distR="0">
+            <wp:extent cx="4769864" cy="1110615"/>
+            <wp:effectExtent l="0" t="0" r="0" b="0"/>
+            <wp:docPr id="7" name="Billede 7"/>
+            <wp:cNvGraphicFramePr>
+              <a:graphicFrameLocks xmlns:a="http://schemas.openxmlformats.org/drawingml/2006/main" noChangeAspect="1"/>
+            </wp:cNvGraphicFramePr>
+            <a:graphic xmlns:a="http://schemas.openxmlformats.org/drawingml/2006/main">
+              <a:graphicData uri="http://schemas.openxmlformats.org/drawingml/2006/picture">
+                <pic:pic xmlns:pic="http://schemas.openxmlformats.org/drawingml/2006/picture">
+                  <pic:nvPicPr>
+                    <pic:cNvPr id="0" name="Picture 3"/>
+                    <pic:cNvPicPr>
+                      <a:picLocks noChangeAspect="1" noChangeArrowheads="1"/>
+                    </pic:cNvPicPr>
+                  </pic:nvPicPr>
+                  <pic:blipFill rotWithShape="1">
+                    <a:blip r:embed="rId13">
+                      <a:extLst>
+                        <a:ext uri="{28A0092B-C50C-407E-A947-70E740481C1C}">
+                          <a14:useLocalDpi xmlns:a14="http://schemas.microsoft.com/office/drawing/2010/main" val="0"/>
+                        </a:ext>
+                      </a:extLst>
+                    </a:blip>
+                    <a:srcRect t="851"/>
+                    <a:stretch/>
+                  </pic:blipFill>
+                  <pic:spPr bwMode="auto">
+                    <a:xfrm>
+                      <a:off x="0" y="0"/>
+                      <a:ext cx="4801167" cy="1117903"/>
+                    </a:xfrm>
+                    <a:prstGeom prst="rect">
+                      <a:avLst/>
+                    </a:prstGeom>
+                    <a:noFill/>
+                    <a:ln>
+                      <a:noFill/>
+                    </a:ln>
+                    <a:extLst>
+                      <a:ext uri="{53640926-AAD7-44D8-BBD7-CCE9431645EC}">
+                        <a14:shadowObscured xmlns:a14="http://schemas.microsoft.com/office/drawing/2010/main"/>
+                      </a:ext>
+                    </a:extLst>
+                  </pic:spPr>
+                </pic:pic>
+              </a:graphicData>
+            </a:graphic>
+          </wp:inline>
+        </w:drawing>
+      </w:r>
+    </w:p>
+    <w:p>
+      <w:pPr>
+        <w:pStyle w:val="Billedtekst"/>
+        <w:jc w:val="center"/>
+        <w:rPr>
+          <w:lang w:val="en-US"/>
+        </w:rPr>
+      </w:pPr>
+      <w:bookmarkStart w:id="3" w:name="_Ref500860971"/>
+      <w:r>
+        <w:rPr>
+          <w:lang w:val="en-US"/>
+        </w:rPr>
+        <w:t xml:space="preserve">Table </w:t>
+      </w:r>
+      <w:r>
+        <w:fldChar w:fldCharType="begin"/>
+      </w:r>
+      <w:r>
+        <w:rPr>
+          <w:lang w:val="en-US"/>
+        </w:rPr>
+        <w:instrText xml:space="preserve"> SEQ Table \* ARABIC </w:instrText>
+      </w:r>
+      <w:r>
+        <w:fldChar w:fldCharType="separate"/>
+      </w:r>
+      <w:r>
+        <w:rPr>
+          <w:noProof/>
+          <w:lang w:val="en-US"/>
+        </w:rPr>
+        <w:t>4</w:t>
+      </w:r>
+      <w:r>
+        <w:fldChar w:fldCharType="end"/>
+      </w:r>
+      <w:bookmarkEnd w:id="3"/>
+      <w:r>
+        <w:rPr>
+          <w:lang w:val="en-US"/>
+        </w:rPr>
+        <w:t xml:space="preserve"> - Raspberry Pi Zero W </w:t>
+      </w:r>
+      <w:proofErr w:type="spellStart"/>
+      <w:r>
+        <w:rPr>
+          <w:lang w:val="en-US"/>
+        </w:rPr>
+        <w:t>bareboard</w:t>
+      </w:r>
+      <w:proofErr w:type="spellEnd"/>
+      <w:r>
+        <w:rPr>
+          <w:lang w:val="en-US"/>
+        </w:rPr>
+        <w:t xml:space="preserve"> active consumption.</w:t>
+      </w:r>
+    </w:p>
+    <w:p>
+      <w:pPr>
+        <w:rPr>
+          <w:lang w:val="en-US"/>
+        </w:rPr>
+      </w:pPr>
+      <w:r>
+        <w:rPr>
+          <w:lang w:val="en-US"/>
+        </w:rPr>
+        <w:t xml:space="preserve">An unconsidered </w:t>
+      </w:r>
+      <w:r>
+        <w:rPr>
+          <w:lang w:val="en-US"/>
+        </w:rPr>
+        <w:t xml:space="preserve">scenario from these tables is the power consumption of the Raspberry Pi Zero W while using a </w:t>
+      </w:r>
+      <w:proofErr w:type="spellStart"/>
+      <w:r>
+        <w:rPr>
+          <w:lang w:val="en-US"/>
+        </w:rPr>
+        <w:t>WiFi</w:t>
+      </w:r>
+      <w:proofErr w:type="spellEnd"/>
+      <w:r>
+        <w:rPr>
+          <w:lang w:val="en-US"/>
+        </w:rPr>
+        <w:t xml:space="preserve"> connection. </w:t>
+      </w:r>
+      <w:r>
+        <w:rPr>
+          <w:lang w:val="en-US"/>
+        </w:rPr>
+        <w:t xml:space="preserve">It could be argued, that this </w:t>
+      </w:r>
+      <w:proofErr w:type="spellStart"/>
+      <w:r>
+        <w:rPr>
+          <w:lang w:val="en-US"/>
+        </w:rPr>
+        <w:t>scenariuo</w:t>
+      </w:r>
+      <w:proofErr w:type="spellEnd"/>
+      <w:r>
+        <w:rPr>
+          <w:lang w:val="en-US"/>
+        </w:rPr>
+        <w:t xml:space="preserve"> only arises whenever </w:t>
+      </w:r>
+    </w:p>
+    <w:p>
+      <w:pPr>
         <w:pStyle w:val="Overskrift2"/>
-      </w:pPr>
-      <w:r>
+        <w:rPr>
+          <w:lang w:val="en-US"/>
+        </w:rPr>
+      </w:pPr>
+      <w:r>
+        <w:rPr>
+          <w:lang w:val="en-US"/>
+        </w:rPr>
         <w:t>Software</w:t>
       </w:r>
-    </w:p>
-    <w:p>
-      <w:r>
-        <w:t xml:space="preserve">Et par smarte </w:t>
+      <w:r>
+        <w:rPr>
+          <w:lang w:val="en-US"/>
+        </w:rPr>
+        <w:t xml:space="preserve"> Considerations</w:t>
+      </w:r>
+    </w:p>
+    <w:p>
+      <w:pPr>
+        <w:rPr>
+          <w:lang w:val="en-US"/>
+        </w:rPr>
+      </w:pPr>
+      <w:r>
+        <w:rPr>
+          <w:lang w:val="en-US"/>
+        </w:rPr>
+        <w:t>To create the different blocks i</w:t>
+      </w:r>
+      <w:r>
+        <w:rPr>
+          <w:lang w:val="en-US"/>
+        </w:rPr>
+        <w:t>n the software, a lot of predefined, or robust software modules or libraries are available.</w:t>
+      </w:r>
+    </w:p>
+    <w:p>
+      <w:pPr>
+        <w:rPr>
+          <w:lang w:val="en-US"/>
+        </w:rPr>
+      </w:pPr>
+      <w:r>
+        <w:rPr>
+          <w:lang w:val="en-US"/>
+        </w:rPr>
+        <w:t>To determine which combinations of programming languages are suited for work on this project. A list of possible languages, and their respective qualifications for the task at hand is in order</w:t>
+      </w:r>
+    </w:p>
+    <w:p>
+      <w:pPr>
+        <w:rPr>
+          <w:lang w:val="en-US"/>
+        </w:rPr>
+      </w:pPr>
+      <w:r>
+        <w:rPr>
+          <w:lang w:val="en-US"/>
+        </w:rPr>
+        <w:t>Since the project depends m</w:t>
+      </w:r>
+      <w:r>
+        <w:rPr>
+          <w:lang w:val="en-US"/>
+        </w:rPr>
+        <w:t>ainly upon services that are available online from suppliers of different kinds, there are a few candidates for each block:</w:t>
+      </w:r>
+    </w:p>
+    <w:p>
+      <w:pPr>
+        <w:pStyle w:val="Overskrift3"/>
+        <w:rPr>
+          <w:lang w:val="en-US"/>
+        </w:rPr>
+      </w:pPr>
+      <w:r>
+        <w:rPr>
+          <w:lang w:val="en-US"/>
+        </w:rPr>
+        <w:t>Music Streaming</w:t>
+      </w:r>
+    </w:p>
+    <w:p>
+      <w:pPr>
+        <w:rPr>
+          <w:lang w:val="en-US"/>
+        </w:rPr>
+      </w:pPr>
+      <w:r>
+        <w:rPr>
+          <w:lang w:val="en-US"/>
+        </w:rPr>
+        <w:t xml:space="preserve">Based upon an extensive list by </w:t>
+      </w:r>
+      <w:r>
+        <w:rPr>
+          <w:lang w:val="en-US"/>
+        </w:rPr>
+        <w:t xml:space="preserve">Jeff Dunn on </w:t>
+      </w:r>
+      <w:r>
+        <w:rPr>
+          <w:lang w:val="en-US"/>
+        </w:rPr>
+        <w:t>Business Insider</w:t>
+      </w:r>
+      <w:sdt>
+        <w:sdtPr>
+          <w:rPr>
+            <w:lang w:val="en-US"/>
+          </w:rPr>
+          <w:id w:val="-177579995"/>
+          <w:citation/>
+        </w:sdtPr>
+        <w:sdtContent>
+          <w:r>
+            <w:rPr>
+              <w:lang w:val="en-US"/>
+            </w:rPr>
+            <w:fldChar w:fldCharType="begin"/>
+          </w:r>
+          <w:r>
+            <w:rPr>
+              <w:lang w:val="en-US"/>
+            </w:rPr>
+            <w:instrText xml:space="preserve"> CITATION Jef17 \l 1030 </w:instrText>
+          </w:r>
+          <w:r>
+            <w:rPr>
+              <w:lang w:val="en-US"/>
+            </w:rPr>
+            <w:fldChar w:fldCharType="separate"/>
+          </w:r>
+          <w:r>
+            <w:rPr>
+              <w:noProof/>
+              <w:lang w:val="en-US"/>
+            </w:rPr>
+            <w:t xml:space="preserve"> [4]</w:t>
+          </w:r>
+          <w:r>
+            <w:rPr>
+              <w:lang w:val="en-US"/>
+            </w:rPr>
+            <w:fldChar w:fldCharType="end"/>
+          </w:r>
+        </w:sdtContent>
+      </w:sdt>
+      <w:r>
+        <w:rPr>
+          <w:lang w:val="en-US"/>
+        </w:rPr>
+        <w:t>, the most widely used music platform for streaming is Pandora, which carries around 32% of all listeners</w:t>
+      </w:r>
+      <w:r>
+        <w:rPr>
+          <w:lang w:val="en-US"/>
+        </w:rPr>
+        <w:t xml:space="preserve"> in America as shown in </w:t>
+      </w:r>
+      <w:r>
+        <w:rPr>
+          <w:lang w:val="en-US"/>
+        </w:rPr>
+        <w:fldChar w:fldCharType="begin"/>
+      </w:r>
+      <w:r>
+        <w:rPr>
+          <w:lang w:val="en-US"/>
+        </w:rPr>
+        <w:instrText xml:space="preserve"> REF _Ref500851381 \h </w:instrText>
+      </w:r>
+      <w:r>
+        <w:rPr>
+          <w:lang w:val="en-US"/>
+        </w:rPr>
+      </w:r>
+      <w:r>
+        <w:rPr>
+          <w:lang w:val="en-US"/>
+        </w:rPr>
+        <w:fldChar w:fldCharType="separate"/>
+      </w:r>
+      <w:r>
+        <w:rPr>
+          <w:lang w:val="en-US"/>
+        </w:rPr>
+        <w:t xml:space="preserve">Figure </w:t>
+      </w:r>
+      <w:r>
+        <w:rPr>
+          <w:noProof/>
+          <w:lang w:val="en-US"/>
+        </w:rPr>
+        <w:t>2</w:t>
+      </w:r>
+      <w:r>
+        <w:rPr>
+          <w:lang w:val="en-US"/>
+        </w:rPr>
+        <w:fldChar w:fldCharType="end"/>
+      </w:r>
+      <w:r>
+        <w:rPr>
+          <w:lang w:val="en-US"/>
+        </w:rPr>
+        <w:t>.</w:t>
+      </w:r>
+      <w:r>
+        <w:rPr>
+          <w:lang w:val="en-US"/>
+        </w:rPr>
+        <w:t xml:space="preserve"> </w:t>
+      </w:r>
+      <w:r>
+        <w:rPr>
+          <w:lang w:val="en-US"/>
+        </w:rPr>
+        <w:t>W</w:t>
+      </w:r>
+      <w:r>
+        <w:rPr>
+          <w:lang w:val="en-US"/>
+        </w:rPr>
+        <w:t>hile this is an impressive statistic, it carries the unfortunate caveat that this only applies to the United States.</w:t>
+      </w:r>
+    </w:p>
+    <w:p>
+      <w:pPr>
+        <w:keepNext/>
+        <w:jc w:val="center"/>
+      </w:pPr>
+      <w:r>
+        <w:rPr>
+          <w:noProof/>
+        </w:rPr>
+        <w:drawing>
+          <wp:inline distT="0" distB="0" distL="0" distR="0" wp14:anchorId="5718DD6C" wp14:editId="27B9C283">
+            <wp:extent cx="4867275" cy="3636063"/>
+            <wp:effectExtent l="0" t="0" r="0" b="2540"/>
+            <wp:docPr id="3" name="Billede 3"/>
+            <wp:cNvGraphicFramePr>
+              <a:graphicFrameLocks xmlns:a="http://schemas.openxmlformats.org/drawingml/2006/main" noChangeAspect="1"/>
+            </wp:cNvGraphicFramePr>
+            <a:graphic xmlns:a="http://schemas.openxmlformats.org/drawingml/2006/main">
+              <a:graphicData uri="http://schemas.openxmlformats.org/drawingml/2006/picture">
+                <pic:pic xmlns:pic="http://schemas.openxmlformats.org/drawingml/2006/picture">
+                  <pic:nvPicPr>
+                    <pic:cNvPr id="1" name=""/>
+                    <pic:cNvPicPr/>
+                  </pic:nvPicPr>
+                  <pic:blipFill>
+                    <a:blip r:embed="rId14"/>
+                    <a:stretch>
+                      <a:fillRect/>
+                    </a:stretch>
+                  </pic:blipFill>
+                  <pic:spPr>
+                    <a:xfrm>
+                      <a:off x="0" y="0"/>
+                      <a:ext cx="4872219" cy="3639756"/>
+                    </a:xfrm>
+                    <a:prstGeom prst="rect">
+                      <a:avLst/>
+                    </a:prstGeom>
+                  </pic:spPr>
+                </pic:pic>
+              </a:graphicData>
+            </a:graphic>
+          </wp:inline>
+        </w:drawing>
+      </w:r>
+    </w:p>
+    <w:p>
+      <w:pPr>
+        <w:pStyle w:val="Billedtekst"/>
+        <w:jc w:val="center"/>
+        <w:rPr>
+          <w:lang w:val="en-US"/>
+        </w:rPr>
+      </w:pPr>
+      <w:bookmarkStart w:id="4" w:name="_Ref500851381"/>
+      <w:r>
+        <w:rPr>
+          <w:lang w:val="en-US"/>
+        </w:rPr>
+        <w:t xml:space="preserve">Figure </w:t>
+      </w:r>
+      <w:r>
+        <w:fldChar w:fldCharType="begin"/>
+      </w:r>
+      <w:r>
+        <w:rPr>
+          <w:lang w:val="en-US"/>
+        </w:rPr>
+        <w:instrText xml:space="preserve"> SEQ Figure \* ARABIC </w:instrText>
+      </w:r>
+      <w:r>
+        <w:fldChar w:fldCharType="separate"/>
+      </w:r>
+      <w:r>
+        <w:rPr>
+          <w:noProof/>
+          <w:lang w:val="en-US"/>
+        </w:rPr>
+        <w:t>3</w:t>
+      </w:r>
+      <w:r>
+        <w:fldChar w:fldCharType="end"/>
+      </w:r>
+      <w:bookmarkEnd w:id="4"/>
+      <w:r>
+        <w:rPr>
+          <w:lang w:val="en-US"/>
+        </w:rPr>
+        <w:t xml:space="preserve"> - Market shares divided between the music streaming services in America.</w:t>
+      </w:r>
+    </w:p>
+    <w:p>
+      <w:pPr>
+        <w:rPr>
+          <w:lang w:val="en-US"/>
+        </w:rPr>
+      </w:pPr>
+      <w:r>
+        <w:rPr>
+          <w:lang w:val="en-US"/>
+        </w:rPr>
+        <w:lastRenderedPageBreak/>
+        <w:t xml:space="preserve">A more recent article by Reuters on Fortune points this out as well, </w:t>
+      </w:r>
+      <w:proofErr w:type="gramStart"/>
+      <w:r>
+        <w:rPr>
+          <w:lang w:val="en-US"/>
+        </w:rPr>
+        <w:t>and also</w:t>
+      </w:r>
+      <w:proofErr w:type="gramEnd"/>
+      <w:r>
+        <w:rPr>
+          <w:lang w:val="en-US"/>
+        </w:rPr>
+        <w:t xml:space="preserve"> lists Spotify as the biggest player on the worldwide market, with over 140 million active users </w:t>
+      </w:r>
+      <w:sdt>
+        <w:sdtPr>
+          <w:rPr>
+            <w:lang w:val="en-US"/>
+          </w:rPr>
+          <w:id w:val="-1709716200"/>
+          <w:citation/>
+        </w:sdtPr>
+        <w:sdtContent>
+          <w:r>
+            <w:rPr>
+              <w:lang w:val="en-US"/>
+            </w:rPr>
+            <w:fldChar w:fldCharType="begin"/>
+          </w:r>
+          <w:r>
+            <w:rPr>
+              <w:lang w:val="en-US"/>
+            </w:rPr>
+            <w:instrText xml:space="preserve"> CITATION Reu17 \l 1030 </w:instrText>
+          </w:r>
+          <w:r>
+            <w:rPr>
+              <w:lang w:val="en-US"/>
+            </w:rPr>
+            <w:fldChar w:fldCharType="separate"/>
+          </w:r>
+          <w:r>
+            <w:rPr>
+              <w:noProof/>
+              <w:lang w:val="en-US"/>
+            </w:rPr>
+            <w:t>[5]</w:t>
+          </w:r>
+          <w:r>
+            <w:rPr>
+              <w:lang w:val="en-US"/>
+            </w:rPr>
+            <w:fldChar w:fldCharType="end"/>
+          </w:r>
+        </w:sdtContent>
+      </w:sdt>
+      <w:r>
+        <w:rPr>
+          <w:lang w:val="en-US"/>
+        </w:rPr>
+        <w:t>.</w:t>
+      </w:r>
+    </w:p>
+    <w:p>
+      <w:pPr>
+        <w:rPr>
+          <w:lang w:val="en-US"/>
+        </w:rPr>
+      </w:pPr>
+      <w:r>
+        <w:rPr>
+          <w:lang w:val="en-US"/>
+        </w:rPr>
+        <w:t>It just so happens, that Spotify does not have a Node.js implemented API. It does, however, have a</w:t>
+      </w:r>
+      <w:r>
+        <w:rPr>
+          <w:lang w:val="en-US"/>
+        </w:rPr>
+        <w:t>n extensive software library for playing tracks and fetching data.</w:t>
+      </w:r>
+      <w:r>
+        <w:rPr>
+          <w:lang w:val="en-US"/>
+        </w:rPr>
+        <w:t xml:space="preserve"> This </w:t>
       </w:r>
       <w:proofErr w:type="spellStart"/>
       <w:r>
-        <w:t>libs</w:t>
+        <w:rPr>
+          <w:lang w:val="en-US"/>
+        </w:rPr>
+        <w:t>libspotify</w:t>
       </w:r>
       <w:proofErr w:type="spellEnd"/>
       <w:r>
-        <w:t xml:space="preserve"> t</w:t>
-      </w:r>
-      <w:r>
-        <w:t>il at styre dato i Python:</w:t>
-      </w:r>
-    </w:p>
-    <w:p>
-      <w:pPr>
-        <w:rPr>
-          <w:lang w:val="en-US"/>
-        </w:rPr>
-      </w:pPr>
-      <w:r>
-        <w:rPr>
-          <w:lang w:val="en-US"/>
-        </w:rPr>
-        <w:t>Calendar functions in python:</w:t>
-      </w:r>
-    </w:p>
-    <w:p>
-      <w:pPr>
-        <w:rPr>
-          <w:lang w:val="en-US"/>
-        </w:rPr>
-      </w:pPr>
-      <w:hyperlink r:id="rId10" w:history="1">
+        <w:rPr>
+          <w:lang w:val="en-US"/>
+        </w:rPr>
+        <w:t xml:space="preserve"> is supported by a python wrapper, called </w:t>
+      </w:r>
+      <w:proofErr w:type="spellStart"/>
+      <w:r>
+        <w:rPr>
+          <w:lang w:val="en-US"/>
+        </w:rPr>
+        <w:t>pyspotify</w:t>
+      </w:r>
+      <w:proofErr w:type="spellEnd"/>
+      <w:sdt>
+        <w:sdtPr>
+          <w:rPr>
+            <w:lang w:val="en-US"/>
+          </w:rPr>
+          <w:id w:val="-863212032"/>
+          <w:citation/>
+        </w:sdtPr>
+        <w:sdtContent>
+          <w:r>
+            <w:rPr>
+              <w:lang w:val="en-US"/>
+            </w:rPr>
+            <w:fldChar w:fldCharType="begin"/>
+          </w:r>
+          <w:r>
+            <w:rPr>
+              <w:lang w:val="en-US"/>
+            </w:rPr>
+            <w:instrText xml:space="preserve"> CITATION Ste15 \l 1030 </w:instrText>
+          </w:r>
+          <w:r>
+            <w:rPr>
+              <w:lang w:val="en-US"/>
+            </w:rPr>
+            <w:fldChar w:fldCharType="separate"/>
+          </w:r>
+          <w:r>
+            <w:rPr>
+              <w:noProof/>
+              <w:lang w:val="en-US"/>
+            </w:rPr>
+            <w:t xml:space="preserve"> [8]</w:t>
+          </w:r>
+          <w:r>
+            <w:rPr>
+              <w:lang w:val="en-US"/>
+            </w:rPr>
+            <w:fldChar w:fldCharType="end"/>
+          </w:r>
+        </w:sdtContent>
+      </w:sdt>
+      <w:r>
+        <w:rPr>
+          <w:lang w:val="en-US"/>
+        </w:rPr>
+        <w:t>. Since the this is the only possible implementation available</w:t>
+      </w:r>
+      <w:r>
+        <w:rPr>
+          <w:lang w:val="en-US"/>
+        </w:rPr>
+        <w:t>,</w:t>
+      </w:r>
+      <w:r>
+        <w:rPr>
+          <w:lang w:val="en-US"/>
+        </w:rPr>
+        <w:t xml:space="preserve"> </w:t>
+      </w:r>
+      <w:r>
+        <w:rPr>
+          <w:lang w:val="en-US"/>
+        </w:rPr>
+        <w:t>i</w:t>
+      </w:r>
+      <w:r>
+        <w:rPr>
+          <w:lang w:val="en-US"/>
+        </w:rPr>
+        <w:t>t s</w:t>
+      </w:r>
+      <w:r>
+        <w:rPr>
+          <w:lang w:val="en-US"/>
+        </w:rPr>
+        <w:t>e</w:t>
+      </w:r>
+      <w:r>
+        <w:rPr>
+          <w:lang w:val="en-US"/>
+        </w:rPr>
+        <w:t>ems that Python scripts for the system is the way to go.</w:t>
+      </w:r>
+    </w:p>
+    <w:p>
+      <w:pPr>
+        <w:pStyle w:val="Overskrift3"/>
+        <w:rPr>
+          <w:lang w:val="en-US"/>
+        </w:rPr>
+      </w:pPr>
+      <w:r>
+        <w:rPr>
+          <w:lang w:val="en-US"/>
+        </w:rPr>
+        <w:t>Local Audio</w:t>
+      </w:r>
+    </w:p>
+    <w:p>
+      <w:pPr>
+        <w:rPr>
+          <w:lang w:val="en-US"/>
+        </w:rPr>
+      </w:pPr>
+      <w:r>
+        <w:rPr>
+          <w:lang w:val="en-US"/>
+        </w:rPr>
+        <w:t xml:space="preserve">The local audio playback can be handled in several different ways. For example, the </w:t>
+      </w:r>
+      <w:r>
+        <w:rPr>
+          <w:lang w:val="en-US"/>
+        </w:rPr>
+        <w:t xml:space="preserve">Raspberry Pi’s Raspbian distribution (And many other </w:t>
+      </w:r>
+      <w:proofErr w:type="spellStart"/>
+      <w:r>
+        <w:rPr>
+          <w:lang w:val="en-US"/>
+        </w:rPr>
+        <w:t>linux</w:t>
+      </w:r>
+      <w:proofErr w:type="spellEnd"/>
+      <w:r>
+        <w:rPr>
+          <w:lang w:val="en-US"/>
+        </w:rPr>
+        <w:t xml:space="preserve"> distros as well) comes with the Advanced </w:t>
+      </w:r>
+      <w:r>
+        <w:rPr>
+          <w:lang w:val="en-US"/>
+        </w:rPr>
+        <w:t xml:space="preserve">Linux Sound Architecture (ALSA), that contains several built-in </w:t>
+      </w:r>
+      <w:proofErr w:type="gramStart"/>
+      <w:r>
+        <w:rPr>
+          <w:lang w:val="en-US"/>
+        </w:rPr>
+        <w:t>function</w:t>
+      </w:r>
+      <w:proofErr w:type="gramEnd"/>
+      <w:r>
+        <w:rPr>
+          <w:lang w:val="en-US"/>
+        </w:rPr>
+        <w:t>, including some for playing and recordi</w:t>
+      </w:r>
+      <w:bookmarkStart w:id="5" w:name="_GoBack"/>
+      <w:bookmarkEnd w:id="5"/>
+      <w:r>
+        <w:rPr>
+          <w:lang w:val="en-US"/>
+        </w:rPr>
+        <w:t>ng audio. These can be called from any scripting language that allows passing messages to the operating system.</w:t>
+      </w:r>
+    </w:p>
+    <w:p>
+      <w:pPr>
+        <w:rPr>
+          <w:lang w:val="en-US"/>
+        </w:rPr>
+      </w:pPr>
+      <w:r>
+        <w:rPr>
+          <w:lang w:val="en-US"/>
+        </w:rPr>
+        <w:t xml:space="preserve">Another option is the </w:t>
+      </w:r>
+      <w:proofErr w:type="spellStart"/>
+      <w:r>
+        <w:rPr>
+          <w:lang w:val="en-US"/>
+        </w:rPr>
+        <w:t>pyAudio</w:t>
+      </w:r>
+      <w:proofErr w:type="spellEnd"/>
+      <w:r>
+        <w:rPr>
+          <w:lang w:val="en-US"/>
+        </w:rPr>
+        <w:t xml:space="preserve">, that wraps the </w:t>
+      </w:r>
+      <w:proofErr w:type="spellStart"/>
+      <w:r>
+        <w:rPr>
+          <w:lang w:val="en-US"/>
+        </w:rPr>
+        <w:t>pulseAudio</w:t>
+      </w:r>
+      <w:proofErr w:type="spellEnd"/>
+      <w:r>
+        <w:rPr>
+          <w:lang w:val="en-US"/>
+        </w:rPr>
+        <w:t xml:space="preserve"> libraries. In keeping with the rest of the Python API’s, this seems like a decent option so that everything can be worked into a collection of Python Scripts.</w:t>
+      </w:r>
+    </w:p>
+    <w:p>
+      <w:pPr>
+        <w:pStyle w:val="Overskrift3"/>
+        <w:rPr>
+          <w:lang w:val="en-US"/>
+        </w:rPr>
+      </w:pPr>
+      <w:r>
+        <w:rPr>
+          <w:lang w:val="en-US"/>
+        </w:rPr>
+        <w:t>Display</w:t>
+      </w:r>
+    </w:p>
+    <w:p>
+      <w:pPr>
+        <w:rPr>
+          <w:lang w:val="en-US"/>
+        </w:rPr>
+      </w:pPr>
+      <w:r>
+        <w:rPr>
+          <w:lang w:val="en-US"/>
+        </w:rPr>
+        <w:t>The display block can b</w:t>
+      </w:r>
+      <w:r>
+        <w:rPr>
+          <w:lang w:val="en-US"/>
+        </w:rPr>
+        <w:t xml:space="preserve">e made from the software modules provided by </w:t>
+      </w:r>
+      <w:proofErr w:type="spellStart"/>
+      <w:r>
+        <w:rPr>
+          <w:lang w:val="en-US"/>
+        </w:rPr>
+        <w:t>Adafruit</w:t>
+      </w:r>
+      <w:proofErr w:type="spellEnd"/>
+      <w:r>
+        <w:rPr>
+          <w:lang w:val="en-US"/>
+        </w:rPr>
+        <w:t>, since they supply examples in python</w:t>
+      </w:r>
+      <w:sdt>
+        <w:sdtPr>
+          <w:rPr>
+            <w:lang w:val="en-US"/>
+          </w:rPr>
+          <w:id w:val="961926470"/>
+          <w:citation/>
+        </w:sdtPr>
+        <w:sdtContent>
+          <w:r>
+            <w:rPr>
+              <w:lang w:val="en-US"/>
+            </w:rPr>
+            <w:fldChar w:fldCharType="begin"/>
+          </w:r>
+          <w:r>
+            <w:rPr>
+              <w:lang w:val="en-US"/>
+            </w:rPr>
+            <w:instrText xml:space="preserve"> CITATION Ada15 \l 1030 </w:instrText>
+          </w:r>
+          <w:r>
+            <w:rPr>
+              <w:lang w:val="en-US"/>
+            </w:rPr>
+            <w:fldChar w:fldCharType="separate"/>
+          </w:r>
+          <w:r>
+            <w:rPr>
+              <w:noProof/>
+              <w:lang w:val="en-US"/>
+            </w:rPr>
+            <w:t xml:space="preserve"> [4]</w:t>
+          </w:r>
+          <w:r>
+            <w:rPr>
+              <w:lang w:val="en-US"/>
+            </w:rPr>
+            <w:fldChar w:fldCharType="end"/>
+          </w:r>
+        </w:sdtContent>
+      </w:sdt>
+      <w:r>
+        <w:rPr>
+          <w:lang w:val="en-US"/>
+        </w:rPr>
+        <w:t xml:space="preserve">, </w:t>
+      </w:r>
+      <w:r>
+        <w:rPr>
+          <w:lang w:val="en-US"/>
+        </w:rPr>
+        <w:t>that even includes</w:t>
+      </w:r>
+      <w:r>
+        <w:rPr>
+          <w:lang w:val="en-US"/>
+        </w:rPr>
+        <w:t xml:space="preserve"> a wiring diagram for their cobbler GPIO breakout board:</w:t>
+      </w:r>
+    </w:p>
+    <w:p>
+      <w:pPr>
+        <w:keepNext/>
+      </w:pPr>
+      <w:r>
+        <w:rPr>
+          <w:noProof/>
+        </w:rPr>
+        <w:drawing>
+          <wp:inline distT="0" distB="0" distL="0" distR="0">
+            <wp:extent cx="6120130" cy="2937662"/>
+            <wp:effectExtent l="0" t="0" r="0" b="0"/>
+            <wp:docPr id="2" name="Billede 2" descr="raspberry_pi_pi-char-lcd.gif"/>
+            <wp:cNvGraphicFramePr>
+              <a:graphicFrameLocks xmlns:a="http://schemas.openxmlformats.org/drawingml/2006/main" noChangeAspect="1"/>
+            </wp:cNvGraphicFramePr>
+            <a:graphic xmlns:a="http://schemas.openxmlformats.org/drawingml/2006/main">
+              <a:graphicData uri="http://schemas.openxmlformats.org/drawingml/2006/picture">
+                <pic:pic xmlns:pic="http://schemas.openxmlformats.org/drawingml/2006/picture">
+                  <pic:nvPicPr>
+                    <pic:cNvPr id="0" name="Picture 1" descr="raspberry_pi_pi-char-lcd.gif"/>
+                    <pic:cNvPicPr>
+                      <a:picLocks noChangeAspect="1" noChangeArrowheads="1"/>
+                    </pic:cNvPicPr>
+                  </pic:nvPicPr>
+                  <pic:blipFill>
+                    <a:blip r:embed="rId15">
+                      <a:extLst>
+                        <a:ext uri="{28A0092B-C50C-407E-A947-70E740481C1C}">
+                          <a14:useLocalDpi xmlns:a14="http://schemas.microsoft.com/office/drawing/2010/main" val="0"/>
+                        </a:ext>
+                      </a:extLst>
+                    </a:blip>
+                    <a:srcRect/>
+                    <a:stretch>
+                      <a:fillRect/>
+                    </a:stretch>
+                  </pic:blipFill>
+                  <pic:spPr bwMode="auto">
+                    <a:xfrm>
+                      <a:off x="0" y="0"/>
+                      <a:ext cx="6120130" cy="2937662"/>
+                    </a:xfrm>
+                    <a:prstGeom prst="rect">
+                      <a:avLst/>
+                    </a:prstGeom>
+                    <a:noFill/>
+                    <a:ln>
+                      <a:noFill/>
+                    </a:ln>
+                  </pic:spPr>
+                </pic:pic>
+              </a:graphicData>
+            </a:graphic>
+          </wp:inline>
+        </w:drawing>
+      </w:r>
+    </w:p>
+    <w:p>
+      <w:pPr>
+        <w:pStyle w:val="Billedtekst"/>
+        <w:jc w:val="center"/>
+        <w:rPr>
+          <w:lang w:val="en-US"/>
+        </w:rPr>
+      </w:pPr>
+      <w:r>
+        <w:rPr>
+          <w:lang w:val="en-US"/>
+        </w:rPr>
+        <w:t xml:space="preserve">Figure </w:t>
+      </w:r>
+      <w:r>
+        <w:fldChar w:fldCharType="begin"/>
+      </w:r>
+      <w:r>
+        <w:rPr>
+          <w:lang w:val="en-US"/>
+        </w:rPr>
+        <w:instrText xml:space="preserve"> SEQ Figure \* ARABIC </w:instrText>
+      </w:r>
+      <w:r>
+        <w:fldChar w:fldCharType="separate"/>
+      </w:r>
+      <w:r>
+        <w:rPr>
+          <w:noProof/>
+          <w:lang w:val="en-US"/>
+        </w:rPr>
+        <w:t>4</w:t>
+      </w:r>
+      <w:r>
+        <w:fldChar w:fldCharType="end"/>
+      </w:r>
+      <w:r>
+        <w:rPr>
+          <w:lang w:val="en-US"/>
+        </w:rPr>
+        <w:t xml:space="preserve"> - LCD connected to an </w:t>
+      </w:r>
+      <w:proofErr w:type="spellStart"/>
+      <w:r>
+        <w:rPr>
+          <w:lang w:val="en-US"/>
+        </w:rPr>
+        <w:t>Adafruit</w:t>
+      </w:r>
+      <w:proofErr w:type="spellEnd"/>
+      <w:r>
+        <w:rPr>
+          <w:lang w:val="en-US"/>
+        </w:rPr>
+        <w:t xml:space="preserve"> Cobbler Board.</w:t>
+      </w:r>
+    </w:p>
+    <w:p>
+      <w:pPr>
+        <w:rPr>
+          <w:lang w:val="en-US"/>
+        </w:rPr>
+      </w:pPr>
+      <w:r>
+        <w:rPr>
+          <w:lang w:val="en-US"/>
+        </w:rPr>
+        <w:t>The wiring itself is p</w:t>
+      </w:r>
+      <w:r>
+        <w:rPr>
+          <w:lang w:val="en-US"/>
+        </w:rPr>
+        <w:t xml:space="preserve">erfectly fine, and can interact with several different libraries. Other implementations exist, either through pre-compiled </w:t>
+      </w:r>
+      <w:r>
+        <w:rPr>
+          <w:lang w:val="en-US"/>
+        </w:rPr>
+        <w:t>C</w:t>
+      </w:r>
+      <w:r>
+        <w:rPr>
+          <w:lang w:val="en-US"/>
+        </w:rPr>
+        <w:t>-based ones</w:t>
+      </w:r>
+      <w:sdt>
+        <w:sdtPr>
+          <w:rPr>
+            <w:lang w:val="en-US"/>
+          </w:rPr>
+          <w:id w:val="-1238550892"/>
+          <w:citation/>
+        </w:sdtPr>
+        <w:sdtContent>
+          <w:r>
+            <w:rPr>
+              <w:lang w:val="en-US"/>
+            </w:rPr>
+            <w:fldChar w:fldCharType="begin"/>
+          </w:r>
+          <w:r>
+            <w:rPr>
+              <w:lang w:val="en-US"/>
+            </w:rPr>
+            <w:instrText xml:space="preserve"> CITATION Gor16 \l 1030 </w:instrText>
+          </w:r>
+          <w:r>
+            <w:rPr>
+              <w:lang w:val="en-US"/>
+            </w:rPr>
+            <w:fldChar w:fldCharType="separate"/>
+          </w:r>
+          <w:r>
+            <w:rPr>
+              <w:noProof/>
+              <w:lang w:val="en-US"/>
+            </w:rPr>
+            <w:t xml:space="preserve"> [5]</w:t>
+          </w:r>
+          <w:r>
+            <w:rPr>
+              <w:lang w:val="en-US"/>
+            </w:rPr>
+            <w:fldChar w:fldCharType="end"/>
+          </w:r>
+        </w:sdtContent>
+      </w:sdt>
+      <w:r>
+        <w:rPr>
+          <w:lang w:val="en-US"/>
+        </w:rPr>
+        <w:t xml:space="preserve">, or Node.js implemented ones </w:t>
+      </w:r>
+      <w:sdt>
+        <w:sdtPr>
+          <w:rPr>
+            <w:lang w:val="en-US"/>
+          </w:rPr>
+          <w:id w:val="-525489677"/>
+          <w:citation/>
+        </w:sdtPr>
+        <w:sdtContent>
+          <w:r>
+            <w:rPr>
+              <w:lang w:val="en-US"/>
+            </w:rPr>
+            <w:fldChar w:fldCharType="begin"/>
+          </w:r>
+          <w:r>
+            <w:rPr>
+              <w:lang w:val="en-US"/>
+            </w:rPr>
+            <w:instrText xml:space="preserve"> CITATION Bri17 \l 1030 </w:instrText>
+          </w:r>
+          <w:r>
+            <w:rPr>
+              <w:lang w:val="en-US"/>
+            </w:rPr>
+            <w:fldChar w:fldCharType="separate"/>
+          </w:r>
+          <w:r>
+            <w:rPr>
+              <w:noProof/>
+              <w:lang w:val="en-US"/>
+            </w:rPr>
+            <w:t>[6]</w:t>
+          </w:r>
+          <w:r>
+            <w:rPr>
+              <w:lang w:val="en-US"/>
+            </w:rPr>
+            <w:fldChar w:fldCharType="end"/>
+          </w:r>
+        </w:sdtContent>
+      </w:sdt>
+      <w:r>
+        <w:rPr>
+          <w:lang w:val="en-US"/>
+        </w:rPr>
+        <w:t>.</w:t>
+      </w:r>
+    </w:p>
+    <w:p>
+      <w:pPr>
+        <w:pStyle w:val="Overskrift3"/>
+      </w:pPr>
+      <w:r>
+        <w:t>Buttons</w:t>
+      </w:r>
+    </w:p>
+    <w:p>
+      <w:pPr>
+        <w:rPr>
+          <w:lang w:val="en-US"/>
+        </w:rPr>
+      </w:pPr>
+      <w:r>
+        <w:rPr>
+          <w:lang w:val="en-US"/>
+        </w:rPr>
+        <w:t>There are several candidates f</w:t>
+      </w:r>
+      <w:r>
+        <w:rPr>
+          <w:lang w:val="en-US"/>
+        </w:rPr>
+        <w:t>or implementing button I/O on a Raspberry Pi. The first approach is to read the button GPIOs as inputs on their files, in the Raspbian file system.</w:t>
+      </w:r>
+    </w:p>
+    <w:p>
+      <w:pPr>
+        <w:rPr>
+          <w:lang w:val="en-US"/>
+        </w:rPr>
+      </w:pPr>
+      <w:r>
+        <w:rPr>
+          <w:lang w:val="en-US"/>
+        </w:rPr>
+        <w:t xml:space="preserve">However, some more elegant solutions have been developed. For </w:t>
+      </w:r>
+      <w:proofErr w:type="spellStart"/>
+      <w:r>
+        <w:rPr>
+          <w:lang w:val="en-US"/>
+        </w:rPr>
+        <w:t>esample</w:t>
+      </w:r>
+      <w:proofErr w:type="spellEnd"/>
+      <w:r>
+        <w:rPr>
+          <w:lang w:val="en-US"/>
+        </w:rPr>
+        <w:t xml:space="preserve">, the </w:t>
+      </w:r>
+      <w:proofErr w:type="spellStart"/>
+      <w:r>
+        <w:rPr>
+          <w:lang w:val="en-US"/>
+        </w:rPr>
+        <w:t>wiringPi</w:t>
+      </w:r>
+      <w:proofErr w:type="spellEnd"/>
+      <w:r>
+        <w:rPr>
+          <w:lang w:val="en-US"/>
+        </w:rPr>
+        <w:t xml:space="preserve"> library</w:t>
+      </w:r>
+      <w:sdt>
+        <w:sdtPr>
+          <w:rPr>
+            <w:lang w:val="en-US"/>
+          </w:rPr>
+          <w:id w:val="-767464990"/>
+          <w:citation/>
+        </w:sdtPr>
+        <w:sdtContent>
+          <w:r>
+            <w:rPr>
+              <w:lang w:val="en-US"/>
+            </w:rPr>
+            <w:fldChar w:fldCharType="begin"/>
+          </w:r>
+          <w:r>
+            <w:rPr>
+              <w:lang w:val="en-US"/>
+            </w:rPr>
+            <w:instrText xml:space="preserve"> CITATION Gor17 \l 1030 </w:instrText>
+          </w:r>
+          <w:r>
+            <w:rPr>
+              <w:lang w:val="en-US"/>
+            </w:rPr>
+            <w:fldChar w:fldCharType="separate"/>
+          </w:r>
+          <w:r>
+            <w:rPr>
+              <w:noProof/>
+              <w:lang w:val="en-US"/>
+            </w:rPr>
+            <w:t xml:space="preserve"> [11]</w:t>
+          </w:r>
+          <w:r>
+            <w:rPr>
+              <w:lang w:val="en-US"/>
+            </w:rPr>
+            <w:fldChar w:fldCharType="end"/>
+          </w:r>
+        </w:sdtContent>
+      </w:sdt>
+      <w:r>
+        <w:rPr>
+          <w:lang w:val="en-US"/>
+        </w:rPr>
+        <w:t xml:space="preserve"> for C/C++ by Gordon Henderson and his contributors. </w:t>
+      </w:r>
+      <w:r>
+        <w:rPr>
+          <w:lang w:val="en-US"/>
+        </w:rPr>
+        <w:t xml:space="preserve">There is also the </w:t>
+      </w:r>
+      <w:proofErr w:type="spellStart"/>
+      <w:r>
+        <w:rPr>
+          <w:lang w:val="en-US"/>
+        </w:rPr>
+        <w:t>RPi.GPIO</w:t>
+      </w:r>
+      <w:proofErr w:type="spellEnd"/>
+      <w:r>
+        <w:rPr>
+          <w:lang w:val="en-US"/>
+        </w:rPr>
+        <w:t xml:space="preserve"> module</w:t>
+      </w:r>
+      <w:sdt>
+        <w:sdtPr>
+          <w:rPr>
+            <w:lang w:val="en-US"/>
+          </w:rPr>
+          <w:id w:val="-1253970843"/>
+          <w:citation/>
+        </w:sdtPr>
+        <w:sdtContent>
+          <w:r>
+            <w:rPr>
+              <w:lang w:val="en-US"/>
+            </w:rPr>
+            <w:fldChar w:fldCharType="begin"/>
+          </w:r>
+          <w:r>
+            <w:rPr>
+              <w:lang w:val="en-US"/>
+            </w:rPr>
+            <w:instrText xml:space="preserve"> CITATION Ben16 \l 1030 </w:instrText>
+          </w:r>
+          <w:r>
+            <w:rPr>
+              <w:lang w:val="en-US"/>
+            </w:rPr>
+            <w:fldChar w:fldCharType="separate"/>
+          </w:r>
+          <w:r>
+            <w:rPr>
+              <w:noProof/>
+              <w:lang w:val="en-US"/>
+            </w:rPr>
+            <w:t xml:space="preserve"> [12]</w:t>
+          </w:r>
+          <w:r>
+            <w:rPr>
+              <w:lang w:val="en-US"/>
+            </w:rPr>
+            <w:fldChar w:fldCharType="end"/>
+          </w:r>
+        </w:sdtContent>
+      </w:sdt>
+      <w:r>
+        <w:rPr>
+          <w:lang w:val="en-US"/>
+        </w:rPr>
+        <w:t xml:space="preserve"> for Python b</w:t>
+      </w:r>
+      <w:r>
+        <w:rPr>
+          <w:lang w:val="en-US"/>
+        </w:rPr>
+        <w:t xml:space="preserve">y Ben </w:t>
+      </w:r>
+      <w:proofErr w:type="spellStart"/>
+      <w:r>
+        <w:rPr>
+          <w:lang w:val="en-US"/>
+        </w:rPr>
+        <w:t>Cronston</w:t>
+      </w:r>
+      <w:proofErr w:type="spellEnd"/>
+      <w:r>
+        <w:rPr>
+          <w:lang w:val="en-US"/>
+        </w:rPr>
+        <w:t xml:space="preserve"> available to keep going out the Python route.</w:t>
+      </w:r>
+    </w:p>
+    <w:p>
+      <w:pPr>
+        <w:pStyle w:val="Overskrift3"/>
+        <w:rPr>
+          <w:lang w:val="en-US"/>
+        </w:rPr>
+      </w:pPr>
+      <w:r>
+        <w:rPr>
+          <w:lang w:val="en-US"/>
+        </w:rPr>
+        <w:lastRenderedPageBreak/>
+        <w:t>Calendar API</w:t>
+      </w:r>
+    </w:p>
+    <w:p>
+      <w:pPr>
+        <w:rPr>
+          <w:lang w:val="en-US"/>
+        </w:rPr>
+      </w:pPr>
+      <w:r>
+        <w:rPr>
+          <w:lang w:val="en-US"/>
+        </w:rPr>
+        <w:t>As for picking a c</w:t>
+      </w:r>
+      <w:r>
+        <w:rPr>
+          <w:lang w:val="en-US"/>
+        </w:rPr>
+        <w:t xml:space="preserve">alendar API, it did not seem like there was much of a choice. </w:t>
+      </w:r>
+      <w:proofErr w:type="gramStart"/>
+      <w:r>
+        <w:rPr>
+          <w:lang w:val="en-US"/>
+        </w:rPr>
+        <w:t>Seeing as</w:t>
+      </w:r>
+      <w:proofErr w:type="gramEnd"/>
+      <w:r>
+        <w:rPr>
+          <w:lang w:val="en-US"/>
+        </w:rPr>
+        <w:t xml:space="preserve"> a majority of Smartphones support Google Calendar</w:t>
+      </w:r>
+      <w:r>
+        <w:rPr>
+          <w:lang w:val="en-US"/>
+        </w:rPr>
+        <w:t>, a</w:t>
+      </w:r>
+      <w:r>
+        <w:rPr>
+          <w:lang w:val="en-US"/>
+        </w:rPr>
+        <w:t>nd Google have plenty of API support for scripting, and non</w:t>
+      </w:r>
+      <w:r>
+        <w:rPr>
+          <w:lang w:val="en-US"/>
+        </w:rPr>
+        <w:t>-</w:t>
+      </w:r>
+      <w:r>
+        <w:rPr>
+          <w:lang w:val="en-US"/>
+        </w:rPr>
+        <w:t xml:space="preserve">scripting languages, this was a no-brainer. </w:t>
+      </w:r>
+      <w:r>
+        <w:rPr>
+          <w:lang w:val="en-US"/>
+        </w:rPr>
+        <w:t xml:space="preserve">As with any other API, one </w:t>
+      </w:r>
+      <w:r>
+        <w:rPr>
+          <w:lang w:val="en-US"/>
+        </w:rPr>
+        <w:t>must</w:t>
+      </w:r>
+      <w:r>
+        <w:rPr>
+          <w:lang w:val="en-US"/>
+        </w:rPr>
+        <w:t xml:space="preserve"> s</w:t>
+      </w:r>
+      <w:r>
+        <w:rPr>
+          <w:lang w:val="en-US"/>
+        </w:rPr>
+        <w:t>ign up and get a Verification Key, but the more features can be provided by Google, the easier development gets.</w:t>
+      </w:r>
+    </w:p>
+    <w:p>
+      <w:pPr>
+        <w:rPr>
+          <w:lang w:val="en-US"/>
+        </w:rPr>
+      </w:pPr>
+      <w:r>
+        <w:rPr>
+          <w:lang w:val="en-US"/>
+        </w:rPr>
+        <w:t>There are extensive tutorials a</w:t>
+      </w:r>
+      <w:r>
+        <w:rPr>
+          <w:lang w:val="en-US"/>
+        </w:rPr>
+        <w:t>nd documentation available as well</w:t>
+      </w:r>
+      <w:sdt>
+        <w:sdtPr>
+          <w:rPr>
+            <w:lang w:val="en-US"/>
+          </w:rPr>
+          <w:id w:val="-1039510118"/>
+          <w:citation/>
+        </w:sdtPr>
+        <w:sdtContent>
+          <w:r>
+            <w:rPr>
+              <w:lang w:val="en-US"/>
+            </w:rPr>
+            <w:fldChar w:fldCharType="begin"/>
+          </w:r>
+          <w:r>
+            <w:rPr>
+              <w:lang w:val="en-US"/>
+            </w:rPr>
+            <w:instrText xml:space="preserve"> CITATION Goo17 \l 1030 </w:instrText>
+          </w:r>
+          <w:r>
+            <w:rPr>
+              <w:lang w:val="en-US"/>
+            </w:rPr>
+            <w:fldChar w:fldCharType="separate"/>
+          </w:r>
+          <w:r>
+            <w:rPr>
+              <w:noProof/>
+              <w:lang w:val="en-US"/>
+            </w:rPr>
+            <w:t xml:space="preserve"> [13]</w:t>
+          </w:r>
+          <w:r>
+            <w:rPr>
+              <w:lang w:val="en-US"/>
+            </w:rPr>
+            <w:fldChar w:fldCharType="end"/>
+          </w:r>
+        </w:sdtContent>
+      </w:sdt>
+      <w:r>
+        <w:rPr>
+          <w:lang w:val="en-US"/>
+        </w:rPr>
+        <w:t xml:space="preserve">, which </w:t>
+      </w:r>
+      <w:proofErr w:type="gramStart"/>
+      <w:r>
+        <w:rPr>
+          <w:lang w:val="en-US"/>
+        </w:rPr>
+        <w:t>helps out</w:t>
+      </w:r>
+      <w:proofErr w:type="gramEnd"/>
+      <w:r>
+        <w:rPr>
+          <w:lang w:val="en-US"/>
+        </w:rPr>
+        <w:t xml:space="preserve"> a lot.</w:t>
+      </w:r>
+    </w:p>
+    <w:p>
+      <w:pPr>
+        <w:pStyle w:val="Overskrift3"/>
+        <w:rPr>
+          <w:lang w:val="en-US"/>
+        </w:rPr>
+      </w:pPr>
+      <w:r>
+        <w:rPr>
+          <w:lang w:val="en-US"/>
+        </w:rPr>
+        <w:t>Weather API</w:t>
+      </w:r>
+    </w:p>
+    <w:p>
+      <w:pPr>
+        <w:rPr>
+          <w:lang w:val="en-US"/>
+        </w:rPr>
+      </w:pPr>
+      <w:proofErr w:type="spellStart"/>
+      <w:r>
+        <w:rPr>
+          <w:lang w:val="en-US"/>
+        </w:rPr>
+        <w:t>OpenWeatherMap</w:t>
+      </w:r>
+      <w:proofErr w:type="spellEnd"/>
+      <w:r>
+        <w:rPr>
+          <w:lang w:val="en-US"/>
+        </w:rPr>
+        <w:t xml:space="preserve"> and Weather</w:t>
+      </w:r>
+      <w:r>
+        <w:rPr>
+          <w:lang w:val="en-US"/>
+        </w:rPr>
+        <w:t xml:space="preserve"> </w:t>
+      </w:r>
+      <w:r>
+        <w:rPr>
+          <w:lang w:val="en-US"/>
+        </w:rPr>
+        <w:t>Underground seem t</w:t>
+      </w:r>
+      <w:r>
+        <w:rPr>
+          <w:lang w:val="en-US"/>
+        </w:rPr>
+        <w:t xml:space="preserve">o be two big players on the field of weather APIs. </w:t>
+      </w:r>
+      <w:proofErr w:type="spellStart"/>
+      <w:r>
+        <w:rPr>
+          <w:lang w:val="en-US"/>
+        </w:rPr>
+        <w:t>OpenWeatherMap</w:t>
+      </w:r>
+      <w:proofErr w:type="spellEnd"/>
+      <w:r>
+        <w:rPr>
+          <w:lang w:val="en-US"/>
+        </w:rPr>
+        <w:t xml:space="preserve"> wins on value for the free pricing range, h</w:t>
+      </w:r>
+      <w:r>
+        <w:rPr>
+          <w:lang w:val="en-US"/>
+        </w:rPr>
+        <w:t>owever</w:t>
+      </w:r>
+      <w:sdt>
+        <w:sdtPr>
+          <w:rPr>
+            <w:lang w:val="en-US"/>
+          </w:rPr>
+          <w:id w:val="1871796692"/>
+          <w:citation/>
+        </w:sdtPr>
+        <w:sdtContent>
+          <w:r>
+            <w:rPr>
+              <w:lang w:val="en-US"/>
+            </w:rPr>
+            <w:fldChar w:fldCharType="begin"/>
+          </w:r>
+          <w:r>
+            <w:rPr>
+              <w:lang w:val="en-US"/>
+            </w:rPr>
+            <w:instrText xml:space="preserve"> CITATION Ope171 \l 1030 </w:instrText>
+          </w:r>
+          <w:r>
+            <w:rPr>
+              <w:lang w:val="en-US"/>
+            </w:rPr>
+            <w:fldChar w:fldCharType="separate"/>
+          </w:r>
+          <w:r>
+            <w:rPr>
+              <w:noProof/>
+              <w:lang w:val="en-US"/>
+            </w:rPr>
+            <w:t xml:space="preserve"> [14]</w:t>
+          </w:r>
+          <w:r>
+            <w:rPr>
+              <w:lang w:val="en-US"/>
+            </w:rPr>
+            <w:fldChar w:fldCharType="end"/>
+          </w:r>
+        </w:sdtContent>
+      </w:sdt>
+      <w:sdt>
+        <w:sdtPr>
+          <w:rPr>
+            <w:lang w:val="en-US"/>
+          </w:rPr>
+          <w:id w:val="-1739861137"/>
+          <w:citation/>
+        </w:sdtPr>
+        <w:sdtContent>
+          <w:r>
+            <w:rPr>
+              <w:lang w:val="en-US"/>
+            </w:rPr>
+            <w:fldChar w:fldCharType="begin"/>
+          </w:r>
+          <w:r>
+            <w:rPr>
+              <w:lang w:val="en-US"/>
+            </w:rPr>
+            <w:instrText xml:space="preserve"> CITATION Wea \l 1030 </w:instrText>
+          </w:r>
+          <w:r>
+            <w:rPr>
+              <w:lang w:val="en-US"/>
+            </w:rPr>
+            <w:fldChar w:fldCharType="separate"/>
+          </w:r>
+          <w:r>
+            <w:rPr>
+              <w:noProof/>
+              <w:lang w:val="en-US"/>
+            </w:rPr>
+            <w:t xml:space="preserve"> [15]</w:t>
+          </w:r>
+          <w:r>
+            <w:rPr>
+              <w:lang w:val="en-US"/>
+            </w:rPr>
+            <w:fldChar w:fldCharType="end"/>
+          </w:r>
+        </w:sdtContent>
+      </w:sdt>
+      <w:r>
+        <w:rPr>
+          <w:lang w:val="en-US"/>
+        </w:rPr>
+        <w:t>. This will be the API of choice. They both communicate out using JSON, XML and HTML, so regarding programming language, it does not seem to matter much.</w:t>
+      </w:r>
+    </w:p>
+    <w:p>
+      <w:pPr>
+        <w:rPr>
+          <w:lang w:val="en-US"/>
+        </w:rPr>
+      </w:pPr>
+    </w:p>
+    <w:p>
+      <w:pPr>
+        <w:rPr>
+          <w:lang w:val="en-US"/>
+        </w:rPr>
+      </w:pPr>
+    </w:p>
+    <w:p>
+      <w:pPr>
+        <w:rPr>
+          <w:lang w:val="en-US"/>
+        </w:rPr>
+      </w:pPr>
+    </w:p>
+    <w:p>
+      <w:pPr>
+        <w:rPr>
+          <w:lang w:val="en-US"/>
+        </w:rPr>
+      </w:pPr>
+      <w:r>
+        <w:rPr>
+          <w:lang w:val="en-US"/>
+        </w:rPr>
+        <w:t>Running Spotify in Linux:</w:t>
+      </w:r>
+    </w:p>
+    <w:p>
+      <w:pPr>
+        <w:rPr>
+          <w:lang w:val="en-US"/>
+        </w:rPr>
+      </w:pPr>
+      <w:hyperlink r:id="rId16" w:history="1">
         <w:r>
           <w:rPr>
             <w:rStyle w:val="Hyperlink"/>
             <w:lang w:val="en-US"/>
           </w:rPr>
-          <w:t>https://developers.google.com/google-apps/calendar/quickstart/python</w:t>
+          <w:t>https://www.spotify.com/dk/download/linux/</w:t>
         </w:r>
       </w:hyperlink>
       <w:r>
@@ -3857,44 +6326,15 @@
           <w:lang w:val="en-US"/>
         </w:rPr>
       </w:pPr>
-      <w:hyperlink r:id="rId11" w:history="1">
+      <w:hyperlink r:id="rId17" w:history="1">
         <w:r>
           <w:rPr>
             <w:rStyle w:val="Hyperlink"/>
             <w:lang w:val="en-US"/>
           </w:rPr>
-          <w:t>https://docs.python.org/2/library/datetime.html</w:t>
+          <w:t>https://github.com/pwittchen/spotify-cli-linux</w:t>
         </w:r>
       </w:hyperlink>
-    </w:p>
-    <w:p>
-      <w:pPr>
-        <w:rPr>
-          <w:lang w:val="en-US"/>
-        </w:rPr>
-      </w:pPr>
-      <w:r>
-        <w:rPr>
-          <w:lang w:val="en-US"/>
-        </w:rPr>
-        <w:t>Spotify playback in Python:</w:t>
-      </w:r>
-    </w:p>
-    <w:p>
-      <w:pPr>
-        <w:rPr>
-          <w:lang w:val="en-US"/>
-        </w:rPr>
-      </w:pPr>
-      <w:hyperlink r:id="rId12" w:anchor="spotify.AlsaSink" w:history="1">
-        <w:r>
-          <w:rPr>
-            <w:rStyle w:val="Hyperlink"/>
-            <w:lang w:val="en-US"/>
-          </w:rPr>
-          <w:t>https://pyspotify.mopidy.com/en/latest/api/sink/#spotify.AlsaSink</w:t>
-        </w:r>
-      </w:hyperlink>
       <w:r>
         <w:rPr>
           <w:lang w:val="en-US"/>
@@ -3921,7 +6361,7 @@
           <w:lang w:val="en-US"/>
         </w:rPr>
       </w:pPr>
-      <w:hyperlink r:id="rId13" w:history="1">
+      <w:hyperlink r:id="rId18" w:history="1">
         <w:r>
           <w:rPr>
             <w:rStyle w:val="Hyperlink"/>
@@ -3956,7 +6396,7 @@
           <w:lang w:val="en-US"/>
         </w:rPr>
       </w:pPr>
-      <w:hyperlink r:id="rId14" w:history="1">
+      <w:hyperlink r:id="rId19" w:history="1">
         <w:r>
           <w:rPr>
             <w:rStyle w:val="Hyperlink"/>
@@ -3978,7 +6418,7 @@
           <w:lang w:val="en-US"/>
         </w:rPr>
       </w:pPr>
-      <w:hyperlink r:id="rId15" w:history="1">
+      <w:hyperlink r:id="rId20" w:history="1">
         <w:r>
           <w:rPr>
             <w:rStyle w:val="Hyperlink"/>
@@ -4021,7 +6461,7 @@
           <w:lang w:val="en-US"/>
         </w:rPr>
       </w:pPr>
-      <w:hyperlink r:id="rId16" w:history="1">
+      <w:hyperlink r:id="rId21" w:history="1">
         <w:r>
           <w:rPr>
             <w:rStyle w:val="Hyperlink"/>
@@ -4047,24 +6487,16 @@
         <w:rPr>
           <w:lang w:val="en-US"/>
         </w:rPr>
-        <w:t>Finite State Machine</w:t>
-      </w:r>
-      <w:bookmarkStart w:id="1" w:name="_GoBack"/>
-      <w:bookmarkEnd w:id="1"/>
-      <w:r>
-        <w:rPr>
-          <w:lang w:val="en-US"/>
-        </w:rPr>
-        <w:t>:</w:t>
-      </w:r>
-    </w:p>
-    <w:p>
-      <w:pPr>
-        <w:rPr>
-          <w:lang w:val="en-US"/>
-        </w:rPr>
-      </w:pPr>
-      <w:hyperlink r:id="rId17" w:history="1">
+        <w:t>Finite State Machine:</w:t>
+      </w:r>
+    </w:p>
+    <w:p>
+      <w:pPr>
+        <w:rPr>
+          <w:lang w:val="en-US"/>
+        </w:rPr>
+      </w:pPr>
+      <w:hyperlink r:id="rId22" w:history="1">
         <w:r>
           <w:rPr>
             <w:rStyle w:val="Hyperlink"/>
@@ -4095,8 +6527,8 @@
       </w:pPr>
     </w:p>
     <w:sectPr>
-      <w:headerReference w:type="default" r:id="rId18"/>
-      <w:footerReference w:type="default" r:id="rId19"/>
+      <w:headerReference w:type="default" r:id="rId23"/>
+      <w:footerReference w:type="default" r:id="rId24"/>
       <w:pgSz w:w="11906" w:h="16838"/>
       <w:pgMar w:top="1701" w:right="1134" w:bottom="1701" w:left="1134" w:header="708" w:footer="708" w:gutter="0"/>
       <w:cols w:space="708"/>
@@ -4149,7 +6581,6 @@
           <w:docPartUnique/>
         </w:docPartObj>
       </w:sdtPr>
-      <w:sdtEndPr/>
       <w:sdtContent>
         <w:r>
           <w:fldChar w:fldCharType="begin"/>
@@ -4164,7 +6595,7 @@
           <w:rPr>
             <w:noProof/>
           </w:rPr>
-          <w:t>5</w:t>
+          <w:t>8</w:t>
         </w:r>
         <w:r>
           <w:fldChar w:fldCharType="end"/>
@@ -4180,14 +6611,13 @@
               <w:docPartUnique/>
             </w:docPartObj>
           </w:sdtPr>
-          <w:sdtEndPr/>
           <w:sdtContent>
             <w:fldSimple w:instr=" NUMPAGES   \* MERGEFORMAT ">
               <w:r>
                 <w:rPr>
                   <w:noProof/>
                 </w:rPr>
-                <w:t>5</w:t>
+                <w:t>9</w:t>
               </w:r>
             </w:fldSimple>
           </w:sdtContent>
@@ -5030,6 +7460,18 @@
       <w:shd w:val="clear" w:color="auto" w:fill="E6E6E6"/>
     </w:rPr>
   </w:style>
+  <w:style w:type="character" w:styleId="BesgtLink">
+    <w:name w:val="FollowedHyperlink"/>
+    <w:basedOn w:val="Standardskrifttypeiafsnit"/>
+    <w:uiPriority w:val="99"/>
+    <w:semiHidden/>
+    <w:unhideWhenUsed/>
+    <w:rsid w:val="00CA488E"/>
+    <w:rPr>
+      <w:color w:val="954F72" w:themeColor="followedHyperlink"/>
+      <w:u w:val="single"/>
+    </w:rPr>
+  </w:style>
 </w:styles>
 </file>
 
@@ -5353,11 +7795,275 @@
     <b:URL>http://eudp.dk/index.php/Requirements_Analysis</b:URL>
     <b:RefOrder>3</b:RefOrder>
   </b:Source>
+  <b:Source>
+    <b:Tag>Ada15</b:Tag>
+    <b:SourceType>DocumentFromInternetSite</b:SourceType>
+    <b:Guid>{6C15C8DB-4631-4FD0-943D-D58610D815B3}</b:Guid>
+    <b:Author>
+      <b:Author>
+        <b:Corporate>Adafruit</b:Corporate>
+      </b:Author>
+    </b:Author>
+    <b:Title>Python Script | Drive a 16x2 LCD with the Raspberry Pi | Adafruit Learning System</b:Title>
+    <b:Year>2015</b:Year>
+    <b:Month>november</b:Month>
+    <b:Day>13</b:Day>
+    <b:YearAccessed>2017</b:YearAccessed>
+    <b:MonthAccessed>december</b:MonthAccessed>
+    <b:DayAccessed>12</b:DayAccessed>
+    <b:URL>https://learn.adafruit.com/drive-a-16x2-lcd-directly-with-a-raspberry-pi/python-code</b:URL>
+    <b:RefOrder>9</b:RefOrder>
+  </b:Source>
+  <b:Source>
+    <b:Tag>Gor16</b:Tag>
+    <b:SourceType>DocumentFromInternetSite</b:SourceType>
+    <b:Guid>{8BB17B96-7725-44B3-8CD9-3747E396B7FF}</b:Guid>
+    <b:Author>
+      <b:Author>
+        <b:NameList>
+          <b:Person>
+            <b:Last>Henderson</b:Last>
+            <b:First>Gordon</b:First>
+          </b:Person>
+        </b:NameList>
+      </b:Author>
+    </b:Author>
+    <b:Title>Raspberry Pi | WiringPi | LCD Library | Gordons Projects</b:Title>
+    <b:Year>2016</b:Year>
+    <b:YearAccessed>2017</b:YearAccessed>
+    <b:MonthAccessed>december</b:MonthAccessed>
+    <b:DayAccessed>12</b:DayAccessed>
+    <b:URL>https://projects.drogon.net/raspberry-pi/wiringpi/lcd-library/</b:URL>
+    <b:RefOrder>10</b:RefOrder>
+  </b:Source>
+  <b:Source>
+    <b:Tag>Bri17</b:Tag>
+    <b:SourceType>DocumentFromInternetSite</b:SourceType>
+    <b:Guid>{DFEB5C7C-7BC7-4B9E-80E8-28A3B4AFD72B}</b:Guid>
+    <b:Author>
+      <b:Author>
+        <b:NameList>
+          <b:Person>
+            <b:Last>Cooke</b:Last>
+            <b:First>Brian</b:First>
+          </b:Person>
+        </b:NameList>
+      </b:Author>
+    </b:Author>
+    <b:Title>fivdi/lcd: Node.js Hitachi HD44780 LCD driver</b:Title>
+    <b:Year>2017</b:Year>
+    <b:Month>november</b:Month>
+    <b:Day>4</b:Day>
+    <b:YearAccessed>2017</b:YearAccessed>
+    <b:MonthAccessed>december</b:MonthAccessed>
+    <b:DayAccessed>12</b:DayAccessed>
+    <b:URL>https://github.com/fivdi/lcd</b:URL>
+    <b:RefOrder>11</b:RefOrder>
+  </b:Source>
+  <b:Source>
+    <b:Tag>Jef17</b:Tag>
+    <b:SourceType>DocumentFromInternetSite</b:SourceType>
+    <b:Guid>{51FA3CED-1891-45EB-B788-60C544ECB341}</b:Guid>
+    <b:Author>
+      <b:Author>
+        <b:NameList>
+          <b:Person>
+            <b:Last>Dunn</b:Last>
+            <b:First>Jeff</b:First>
+          </b:Person>
+        </b:NameList>
+      </b:Author>
+    </b:Author>
+    <b:Title>Most popular music streaming services: CHART - Business Insider</b:Title>
+    <b:Year>2017</b:Year>
+    <b:Month>marts</b:Month>
+    <b:Day>13</b:Day>
+    <b:YearAccessed>2017</b:YearAccessed>
+    <b:MonthAccessed>december</b:MonthAccessed>
+    <b:DayAccessed>12</b:DayAccessed>
+    <b:URL>http://www.businessinsider.com/pandora-spotify-most-popular-music-streaming-service-chart-2017-3?r=US&amp;IR=T&amp;IR=T</b:URL>
+    <b:RefOrder>6</b:RefOrder>
+  </b:Source>
+  <b:Source>
+    <b:Tag>Reu17</b:Tag>
+    <b:SourceType>DocumentFromInternetSite</b:SourceType>
+    <b:Guid>{8AD880F3-8EAB-4757-84F9-EA4ACF3FC94B}</b:Guid>
+    <b:Author>
+      <b:Author>
+        <b:Corporate>Reuters</b:Corporate>
+      </b:Author>
+    </b:Author>
+    <b:Title>Apple Music, Spotify, Tidal: A Guide to Music Streaming | Fortune</b:Title>
+    <b:Year>2017</b:Year>
+    <b:Month>september</b:Month>
+    <b:Day>11</b:Day>
+    <b:YearAccessed>2017</b:YearAccessed>
+    <b:MonthAccessed>december</b:MonthAccessed>
+    <b:DayAccessed>12</b:DayAccessed>
+    <b:URL>http://fortune.com/2017/09/11/spotify-apple-music-tidal-streaming/</b:URL>
+    <b:RefOrder>7</b:RefOrder>
+  </b:Source>
+  <b:Source>
+    <b:Tag>Ras17</b:Tag>
+    <b:SourceType>DocumentFromInternetSite</b:SourceType>
+    <b:Guid>{A69DDF2F-2BC1-4E40-ABEF-F05001517A01}</b:Guid>
+    <b:Author>
+      <b:Author>
+        <b:Corporate>Raspberry Pi Foundation</b:Corporate>
+      </b:Author>
+    </b:Author>
+    <b:Title>Raspberry Pi FAQs - Frequently Asked Questions</b:Title>
+    <b:Year>2017</b:Year>
+    <b:YearAccessed>2017</b:YearAccessed>
+    <b:MonthAccessed>december</b:MonthAccessed>
+    <b:DayAccessed>12</b:DayAccessed>
+    <b:URL>https://www.raspberrypi.org/help/faqs/#powerReqs</b:URL>
+    <b:RefOrder>5</b:RefOrder>
+  </b:Source>
+  <b:Source>
+    <b:Tag>Bea17</b:Tag>
+    <b:SourceType>DocumentFromInternetSite</b:SourceType>
+    <b:Guid>{A70246A2-29E1-4B3C-AF52-D61DFCEF9275}</b:Guid>
+    <b:Author>
+      <b:Author>
+        <b:Corporate>BeagleBoard</b:Corporate>
+      </b:Author>
+    </b:Author>
+    <b:Title>System Reference Manual · beagleboard/beaglebone-black Wiki</b:Title>
+    <b:Year>2017</b:Year>
+    <b:Month>oktober</b:Month>
+    <b:Day>18</b:Day>
+    <b:YearAccessed>2017</b:YearAccessed>
+    <b:MonthAccessed>december</b:MonthAccessed>
+    <b:DayAccessed>12</b:DayAccessed>
+    <b:URL>https://github.com/beagleboard/beaglebone-black/wiki/System-Reference-Manual#617_Power_Consumption</b:URL>
+    <b:RefOrder>4</b:RefOrder>
+  </b:Source>
+  <b:Source>
+    <b:Tag>Gor17</b:Tag>
+    <b:SourceType>DocumentFromInternetSite</b:SourceType>
+    <b:Guid>{AAAF18CD-ED8E-485D-8D42-7394B81BD7F1}</b:Guid>
+    <b:Author>
+      <b:Author>
+        <b:NameList>
+          <b:Person>
+            <b:Last>Henderson</b:Last>
+            <b:First>Gordon</b:First>
+          </b:Person>
+        </b:NameList>
+      </b:Author>
+    </b:Author>
+    <b:Title>Drogon Projects | Git - wiringPi/summary</b:Title>
+    <b:Year>2017</b:Year>
+    <b:Month>marts</b:Month>
+    <b:Day>3</b:Day>
+    <b:YearAccessed>2017</b:YearAccessed>
+    <b:MonthAccessed>december</b:MonthAccessed>
+    <b:DayAccessed>12</b:DayAccessed>
+    <b:URL>https://git.drogon.net/?p=wiringPi;a=summary</b:URL>
+    <b:RefOrder>12</b:RefOrder>
+  </b:Source>
+  <b:Source>
+    <b:Tag>Ben16</b:Tag>
+    <b:SourceType>DocumentFromInternetSite</b:SourceType>
+    <b:Guid>{E11EEA3F-C38A-4344-9B15-E6510591DCB6}</b:Guid>
+    <b:Author>
+      <b:Author>
+        <b:NameList>
+          <b:Person>
+            <b:Last>Cronston</b:Last>
+            <b:First>Ben</b:First>
+          </b:Person>
+        </b:NameList>
+      </b:Author>
+    </b:Author>
+    <b:Title>RPi.GPIO 0.6.3 : Python Package Index</b:Title>
+    <b:Year>2016</b:Year>
+    <b:Month>oktober</b:Month>
+    <b:Day>30</b:Day>
+    <b:YearAccessed>2017</b:YearAccessed>
+    <b:MonthAccessed>december</b:MonthAccessed>
+    <b:DayAccessed>12</b:DayAccessed>
+    <b:URL>https://pypi.python.org/pypi/RPi.GPIO</b:URL>
+    <b:RefOrder>13</b:RefOrder>
+  </b:Source>
+  <b:Source>
+    <b:Tag>Goo17</b:Tag>
+    <b:SourceType>DocumentFromInternetSite</b:SourceType>
+    <b:Guid>{87A2D614-E96E-445B-A332-6045FA1077AF}</b:Guid>
+    <b:Author>
+      <b:Author>
+        <b:Corporate>Google</b:Corporate>
+      </b:Author>
+    </b:Author>
+    <b:Title>Python Quickstart | Calendar API | Google Development</b:Title>
+    <b:Year>2017</b:Year>
+    <b:Month>august</b:Month>
+    <b:Day>2</b:Day>
+    <b:YearAccessed>2017</b:YearAccessed>
+    <b:MonthAccessed>december</b:MonthAccessed>
+    <b:DayAccessed>12</b:DayAccessed>
+    <b:URL>https://developers.google.com/google-apps/calendar/quickstart/python</b:URL>
+    <b:RefOrder>14</b:RefOrder>
+  </b:Source>
+  <b:Source>
+    <b:Tag>Ope171</b:Tag>
+    <b:SourceType>DocumentFromInternetSite</b:SourceType>
+    <b:Guid>{BEA36B64-D3BD-471A-9B0D-818254EC39B9}</b:Guid>
+    <b:Author>
+      <b:Author>
+        <b:Corporate>OpenWeatherMap</b:Corporate>
+      </b:Author>
+    </b:Author>
+    <b:Title>Pirce - OpenWeatherMap</b:Title>
+    <b:Year>2017</b:Year>
+    <b:YearAccessed>2017</b:YearAccessed>
+    <b:MonthAccessed>december</b:MonthAccessed>
+    <b:DayAccessed>12</b:DayAccessed>
+    <b:URL>https://openweathermap.org/price</b:URL>
+    <b:RefOrder>15</b:RefOrder>
+  </b:Source>
+  <b:Source>
+    <b:Tag>Wea</b:Tag>
+    <b:SourceType>DocumentFromInternetSite</b:SourceType>
+    <b:Guid>{5DE7AE2C-43DA-4423-8539-180617388AA8}</b:Guid>
+    <b:Author>
+      <b:Author>
+        <b:Corporate>Weather Underground</b:Corporate>
+      </b:Author>
+    </b:Author>
+    <b:Title>API | Weather Undergound</b:Title>
+    <b:URL>https://www.wunderground.com/weather/api/d/pricing.html</b:URL>
+    <b:RefOrder>16</b:RefOrder>
+  </b:Source>
+  <b:Source>
+    <b:Tag>Ste15</b:Tag>
+    <b:SourceType>DocumentFromInternetSite</b:SourceType>
+    <b:Guid>{4BC939FF-BB2A-4390-A5D1-13CE38CAF97D}</b:Guid>
+    <b:Author>
+      <b:Author>
+        <b:NameList>
+          <b:Person>
+            <b:Last>Jodal</b:Last>
+            <b:First>Stein</b:First>
+            <b:Middle>Magnus</b:Middle>
+          </b:Person>
+        </b:NameList>
+      </b:Author>
+    </b:Author>
+    <b:Title>pyspotify &amp;mdash; pyspotify 2.0.5 documentation</b:Title>
+    <b:Year>2015</b:Year>
+    <b:YearAccessed>2017</b:YearAccessed>
+    <b:MonthAccessed>december</b:MonthAccessed>
+    <b:DayAccessed>12</b:DayAccessed>
+    <b:URL>https://pyspotify.mopidy.com/en/latest/</b:URL>
+    <b:RefOrder>8</b:RefOrder>
+  </b:Source>
 </b:Sources>
 </file>
 
 <file path=customXml/itemProps1.xml><?xml version="1.0" encoding="utf-8"?>
-<ds:datastoreItem xmlns:ds="http://schemas.openxmlformats.org/officeDocument/2006/customXml" ds:itemID="{233A6AC0-92C0-49B0-B12A-662E4DA1FC94}">
+<ds:datastoreItem xmlns:ds="http://schemas.openxmlformats.org/officeDocument/2006/customXml" ds:itemID="{B34937D7-451E-4C7C-A807-705253C18C58}">
   <ds:schemaRefs>
     <ds:schemaRef ds:uri="http://schemas.openxmlformats.org/officeDocument/2006/bibliography"/>
   </ds:schemaRefs>

</xml_diff>

<commit_message>
Cleanup + Added fsm example
</commit_message>
<xml_diff>
--- a/Office_Documentation/Project_Report_E5IoT.docx
+++ b/Office_Documentation/Project_Report_E5IoT.docx
@@ -5530,6 +5530,7 @@
           <w:lang w:val="en-US"/>
         </w:rPr>
       </w:pPr>
+      <w:bookmarkStart w:id="10" w:name="_Ref500880560"/>
       <w:r>
         <w:rPr>
           <w:lang w:val="en-US"/>
@@ -5558,6 +5559,7 @@
       <w:r>
         <w:fldChar w:fldCharType="end"/>
       </w:r>
+      <w:bookmarkEnd w:id="10"/>
       <w:r>
         <w:rPr>
           <w:lang w:val="en-US"/>
@@ -5599,14 +5601,14 @@
           <w:lang w:val="en-US"/>
         </w:rPr>
       </w:pPr>
-      <w:bookmarkStart w:id="10" w:name="_Toc500878290"/>
+      <w:bookmarkStart w:id="11" w:name="_Toc500878290"/>
       <w:r>
         <w:rPr>
           <w:lang w:val="en-US"/>
         </w:rPr>
         <w:t>Interface Design</w:t>
       </w:r>
-      <w:bookmarkEnd w:id="10"/>
+      <w:bookmarkEnd w:id="11"/>
     </w:p>
     <w:p>
       <w:pPr>
@@ -6156,14 +6158,14 @@
           <w:lang w:val="en-US"/>
         </w:rPr>
       </w:pPr>
-      <w:bookmarkStart w:id="11" w:name="_Toc500878291"/>
+      <w:bookmarkStart w:id="12" w:name="_Toc500878291"/>
       <w:r>
         <w:rPr>
           <w:lang w:val="en-US"/>
         </w:rPr>
         <w:t>Hardware Considerations</w:t>
       </w:r>
-      <w:bookmarkEnd w:id="11"/>
+      <w:bookmarkEnd w:id="12"/>
     </w:p>
     <w:p>
       <w:pPr>
@@ -7164,7 +7166,7 @@
           <w:lang w:val="en-US"/>
         </w:rPr>
       </w:pPr>
-      <w:bookmarkStart w:id="12" w:name="_Toc500878292"/>
+      <w:bookmarkStart w:id="13" w:name="_Toc500878292"/>
       <w:r>
         <w:rPr>
           <w:lang w:val="en-US"/>
@@ -7177,7 +7179,7 @@
         </w:rPr>
         <w:t xml:space="preserve"> Considerations</w:t>
       </w:r>
-      <w:bookmarkEnd w:id="12"/>
+      <w:bookmarkEnd w:id="13"/>
     </w:p>
     <w:p>
       <w:pPr>
@@ -7237,14 +7239,14 @@
           <w:lang w:val="en-US"/>
         </w:rPr>
       </w:pPr>
-      <w:bookmarkStart w:id="13" w:name="_Toc500878293"/>
+      <w:bookmarkStart w:id="14" w:name="_Toc500878293"/>
       <w:r>
         <w:rPr>
           <w:lang w:val="en-US"/>
         </w:rPr>
         <w:t>Music Streaming</w:t>
       </w:r>
-      <w:bookmarkEnd w:id="13"/>
+      <w:bookmarkEnd w:id="14"/>
     </w:p>
     <w:p>
       <w:pPr>
@@ -7610,14 +7612,14 @@
           <w:lang w:val="en-US"/>
         </w:rPr>
       </w:pPr>
-      <w:bookmarkStart w:id="14" w:name="_Toc500878294"/>
+      <w:bookmarkStart w:id="15" w:name="_Toc500878294"/>
       <w:r>
         <w:rPr>
           <w:lang w:val="en-US"/>
         </w:rPr>
         <w:t>Local Audio</w:t>
       </w:r>
-      <w:bookmarkEnd w:id="14"/>
+      <w:bookmarkEnd w:id="15"/>
     </w:p>
     <w:p>
       <w:pPr>
@@ -7750,14 +7752,14 @@
           <w:lang w:val="en-US"/>
         </w:rPr>
       </w:pPr>
-      <w:bookmarkStart w:id="15" w:name="_Toc500878295"/>
+      <w:bookmarkStart w:id="16" w:name="_Toc500878295"/>
       <w:r>
         <w:rPr>
           <w:lang w:val="en-US"/>
         </w:rPr>
         <w:t>Display</w:t>
       </w:r>
-      <w:bookmarkEnd w:id="15"/>
+      <w:bookmarkEnd w:id="16"/>
     </w:p>
     <w:p>
       <w:pPr>
@@ -8077,14 +8079,14 @@
           <w:lang w:val="en-US"/>
         </w:rPr>
       </w:pPr>
-      <w:bookmarkStart w:id="16" w:name="_Toc500878296"/>
+      <w:bookmarkStart w:id="17" w:name="_Toc500878296"/>
       <w:r>
         <w:rPr>
           <w:lang w:val="en-US"/>
         </w:rPr>
         <w:t>Buttons</w:t>
       </w:r>
-      <w:bookmarkEnd w:id="16"/>
+      <w:bookmarkEnd w:id="17"/>
     </w:p>
     <w:p>
       <w:pPr>
@@ -8290,14 +8292,14 @@
           <w:lang w:val="en-US"/>
         </w:rPr>
       </w:pPr>
-      <w:bookmarkStart w:id="17" w:name="_Toc500878297"/>
+      <w:bookmarkStart w:id="18" w:name="_Toc500878297"/>
       <w:r>
         <w:rPr>
           <w:lang w:val="en-US"/>
         </w:rPr>
         <w:t>Calendar API</w:t>
       </w:r>
-      <w:bookmarkEnd w:id="17"/>
+      <w:bookmarkEnd w:id="18"/>
     </w:p>
     <w:p>
       <w:pPr>
@@ -8438,14 +8440,14 @@
           <w:lang w:val="en-US"/>
         </w:rPr>
       </w:pPr>
-      <w:bookmarkStart w:id="18" w:name="_Toc500878298"/>
+      <w:bookmarkStart w:id="19" w:name="_Toc500878298"/>
       <w:r>
         <w:rPr>
           <w:lang w:val="en-US"/>
         </w:rPr>
         <w:t>Weather API</w:t>
       </w:r>
-      <w:bookmarkEnd w:id="18"/>
+      <w:bookmarkEnd w:id="19"/>
     </w:p>
     <w:p>
       <w:pPr>
@@ -8603,14 +8605,14 @@
           <w:lang w:val="en-US"/>
         </w:rPr>
       </w:pPr>
-      <w:bookmarkStart w:id="19" w:name="_Toc500878299"/>
+      <w:bookmarkStart w:id="20" w:name="_Toc500878299"/>
       <w:r>
         <w:rPr>
           <w:lang w:val="en-US"/>
         </w:rPr>
         <w:t>Voice API</w:t>
       </w:r>
-      <w:bookmarkEnd w:id="19"/>
+      <w:bookmarkEnd w:id="20"/>
     </w:p>
     <w:p>
       <w:pPr>
@@ -8728,14 +8730,14 @@
           <w:lang w:val="en-US"/>
         </w:rPr>
       </w:pPr>
-      <w:bookmarkStart w:id="20" w:name="_Toc500878300"/>
+      <w:bookmarkStart w:id="21" w:name="_Toc500878300"/>
       <w:r>
         <w:rPr>
           <w:lang w:val="en-US"/>
         </w:rPr>
         <w:t>Finite State Machine</w:t>
       </w:r>
-      <w:bookmarkEnd w:id="20"/>
+      <w:bookmarkEnd w:id="21"/>
     </w:p>
     <w:p>
       <w:pPr>
@@ -8844,7 +8846,7 @@
           <w:lang w:val="en-US"/>
         </w:rPr>
       </w:pPr>
-      <w:bookmarkStart w:id="21" w:name="_Toc500878301"/>
+      <w:bookmarkStart w:id="22" w:name="_Toc500878301"/>
       <w:r>
         <w:rPr>
           <w:lang w:val="en-US"/>
@@ -8866,16 +8868,116 @@
         <w:lastRenderedPageBreak/>
         <w:t>Implementation</w:t>
       </w:r>
-      <w:bookmarkEnd w:id="21"/>
-    </w:p>
-    <w:p>
-      <w:pPr>
-        <w:rPr>
-          <w:lang w:val="en-US"/>
-        </w:rPr>
-      </w:pPr>
-      <w:bookmarkStart w:id="22" w:name="_GoBack"/>
       <w:bookmarkEnd w:id="22"/>
+    </w:p>
+    <w:p>
+      <w:pPr>
+        <w:rPr>
+          <w:lang w:val="en-US"/>
+        </w:rPr>
+      </w:pPr>
+      <w:r>
+        <w:rPr>
+          <w:lang w:val="en-US"/>
+        </w:rPr>
+        <w:t>To</w:t>
+      </w:r>
+      <w:r>
+        <w:rPr>
+          <w:lang w:val="en-US"/>
+        </w:rPr>
+        <w:t xml:space="preserve"> verify that </w:t>
+      </w:r>
+      <w:proofErr w:type="gramStart"/>
+      <w:r>
+        <w:rPr>
+          <w:lang w:val="en-US"/>
+        </w:rPr>
+        <w:t>all of</w:t>
+      </w:r>
+      <w:proofErr w:type="gramEnd"/>
+      <w:r>
+        <w:rPr>
+          <w:lang w:val="en-US"/>
+        </w:rPr>
+        <w:t xml:space="preserve"> the functionality is even possible within the system, </w:t>
+      </w:r>
+      <w:r>
+        <w:rPr>
+          <w:lang w:val="en-US"/>
+        </w:rPr>
+        <w:t>a good place to start is to see whether the specific software libraries can be implemented in a working manner, before further implementing them in the system.</w:t>
+      </w:r>
+    </w:p>
+    <w:p>
+      <w:pPr>
+        <w:rPr>
+          <w:lang w:val="en-US"/>
+        </w:rPr>
+      </w:pPr>
+      <w:r>
+        <w:rPr>
+          <w:lang w:val="en-US"/>
+        </w:rPr>
+        <w:t xml:space="preserve">As the specific API’s are implemented, they will be worked into the FSM in a procedural manner, since the Finite State Machine easily implemented into Python as shown in </w:t>
+      </w:r>
+      <w:r>
+        <w:rPr>
+          <w:lang w:val="en-US"/>
+        </w:rPr>
+        <w:fldChar w:fldCharType="begin"/>
+      </w:r>
+      <w:r>
+        <w:rPr>
+          <w:lang w:val="en-US"/>
+        </w:rPr>
+        <w:instrText xml:space="preserve"> REF _Ref500880560 \h </w:instrText>
+      </w:r>
+      <w:r>
+        <w:rPr>
+          <w:lang w:val="en-US"/>
+        </w:rPr>
+      </w:r>
+      <w:r>
+        <w:rPr>
+          <w:lang w:val="en-US"/>
+        </w:rPr>
+        <w:fldChar w:fldCharType="separate"/>
+      </w:r>
+      <w:r>
+        <w:rPr>
+          <w:lang w:val="en-US"/>
+        </w:rPr>
+        <w:t xml:space="preserve">Figure </w:t>
+      </w:r>
+      <w:r>
+        <w:rPr>
+          <w:noProof/>
+          <w:lang w:val="en-US"/>
+        </w:rPr>
+        <w:t>1</w:t>
+      </w:r>
+      <w:r>
+        <w:rPr>
+          <w:lang w:val="en-US"/>
+        </w:rPr>
+        <w:fldChar w:fldCharType="end"/>
+      </w:r>
+      <w:r>
+        <w:rPr>
+          <w:lang w:val="en-US"/>
+        </w:rPr>
+        <w:t>.</w:t>
+      </w:r>
+      <w:bookmarkStart w:id="23" w:name="_GoBack"/>
+      <w:bookmarkEnd w:id="23"/>
+    </w:p>
+    <w:p>
+      <w:pPr>
+        <w:rPr>
+          <w:lang w:val="en-US"/>
+        </w:rPr>
+      </w:pPr>
     </w:p>
     <w:p>
       <w:pPr>
@@ -8910,10 +9012,18 @@
         <w:p>
           <w:pPr>
             <w:pStyle w:val="Overskrift1"/>
+            <w:rPr>
+              <w:lang w:val="en-US"/>
+            </w:rPr>
           </w:pPr>
+          <w:proofErr w:type="spellStart"/>
           <w:r>
+            <w:rPr>
+              <w:lang w:val="en-US"/>
+            </w:rPr>
             <w:t>Referencer</w:t>
           </w:r>
+          <w:proofErr w:type="spellEnd"/>
         </w:p>
         <w:sdt>
           <w:sdtPr>
@@ -10098,7 +10208,6 @@
           <w:docPartUnique/>
         </w:docPartObj>
       </w:sdtPr>
-      <w:sdtEndPr/>
       <w:sdtContent>
         <w:r>
           <w:fldChar w:fldCharType="begin"/>
@@ -10129,29 +10238,15 @@
               <w:docPartUnique/>
             </w:docPartObj>
           </w:sdtPr>
-          <w:sdtEndPr/>
           <w:sdtContent>
-            <w:r>
-              <w:fldChar w:fldCharType="begin"/>
-            </w:r>
-            <w:r>
-              <w:instrText xml:space="preserve"> NUMPAGES   \* MERGEFORMAT </w:instrText>
-            </w:r>
-            <w:r>
-              <w:fldChar w:fldCharType="separate"/>
-            </w:r>
-            <w:r>
-              <w:rPr>
-                <w:noProof/>
-              </w:rPr>
-              <w:t>13</w:t>
-            </w:r>
-            <w:r>
-              <w:rPr>
-                <w:noProof/>
-              </w:rPr>
-              <w:fldChar w:fldCharType="end"/>
-            </w:r>
+            <w:fldSimple w:instr=" NUMPAGES   \* MERGEFORMAT ">
+              <w:r>
+                <w:rPr>
+                  <w:noProof/>
+                </w:rPr>
+                <w:t>13</w:t>
+              </w:r>
+            </w:fldSimple>
           </w:sdtContent>
         </w:sdt>
       </w:sdtContent>
@@ -11846,7 +11941,7 @@
 </file>
 
 <file path=customXml/itemProps1.xml><?xml version="1.0" encoding="utf-8"?>
-<ds:datastoreItem xmlns:ds="http://schemas.openxmlformats.org/officeDocument/2006/customXml" ds:itemID="{4C49EFF3-ED62-447F-BA3E-FF766DE2E1F2}">
+<ds:datastoreItem xmlns:ds="http://schemas.openxmlformats.org/officeDocument/2006/customXml" ds:itemID="{1B9B2F00-3763-48AF-88D6-3D83ECA39975}">
   <ds:schemaRefs>
     <ds:schemaRef ds:uri="http://schemas.openxmlformats.org/officeDocument/2006/bibliography"/>
   </ds:schemaRefs>

</xml_diff>